<commit_message>
add admin,customer service function
</commit_message>
<xml_diff>
--- a/doc/项目需求说明书.docx
+++ b/doc/项目需求说明书.docx
@@ -1,6 +1,6 @@
 
 <file path=word/document.xml><?xml version="1.0" encoding="utf-8"?>
-<w:document xmlns:ve="http://schemas.openxmlformats.org/markup-compatibility/2006" xmlns:o="urn:schemas-microsoft-com:office:office" xmlns:r="http://schemas.openxmlformats.org/officeDocument/2006/relationships" xmlns:m="http://schemas.openxmlformats.org/officeDocument/2006/math" xmlns:v="urn:schemas-microsoft-com:vml" xmlns:wp="http://schemas.openxmlformats.org/drawingml/2006/wordprocessingDrawing" xmlns:w10="urn:schemas-microsoft-com:office:word" xmlns:w="http://schemas.openxmlformats.org/wordprocessingml/2006/main" xmlns:wne="http://schemas.microsoft.com/office/word/2006/wordml">
+<w:document xmlns:wpc="http://schemas.microsoft.com/office/word/2010/wordprocessingCanvas" xmlns:mc="http://schemas.openxmlformats.org/markup-compatibility/2006" xmlns:o="urn:schemas-microsoft-com:office:office" xmlns:r="http://schemas.openxmlformats.org/officeDocument/2006/relationships" xmlns:m="http://schemas.openxmlformats.org/officeDocument/2006/math" xmlns:v="urn:schemas-microsoft-com:vml" xmlns:wp14="http://schemas.microsoft.com/office/word/2010/wordprocessingDrawing" xmlns:wp="http://schemas.openxmlformats.org/drawingml/2006/wordprocessingDrawing" xmlns:w10="urn:schemas-microsoft-com:office:word" xmlns:w="http://schemas.openxmlformats.org/wordprocessingml/2006/main" xmlns:w14="http://schemas.microsoft.com/office/word/2010/wordml" xmlns:w15="http://schemas.microsoft.com/office/word/2012/wordml" xmlns:wpg="http://schemas.microsoft.com/office/word/2010/wordprocessingGroup" xmlns:wpi="http://schemas.microsoft.com/office/word/2010/wordprocessingInk" xmlns:wne="http://schemas.microsoft.com/office/word/2006/wordml" xmlns:wps="http://schemas.microsoft.com/office/word/2010/wordprocessingShape" mc:Ignorable="w14 w15 wp14">
   <w:body>
     <w:p>
       <w:pPr>
@@ -38,9 +38,6 @@
     <w:p>
       <w:pPr>
         <w:pStyle w:val="2"/>
-        <w:rPr>
-          <w:rFonts w:hint="eastAsia"/>
-        </w:rPr>
       </w:pPr>
       <w:r>
         <w:rPr>
@@ -58,9 +55,6 @@
     <w:p>
       <w:pPr>
         <w:ind w:firstLineChars="200" w:firstLine="420"/>
-        <w:rPr>
-          <w:rFonts w:hint="eastAsia"/>
-        </w:rPr>
       </w:pPr>
       <w:r>
         <w:rPr>
@@ -72,9 +66,6 @@
     <w:p>
       <w:pPr>
         <w:ind w:firstLineChars="200" w:firstLine="420"/>
-        <w:rPr>
-          <w:rFonts w:hint="eastAsia"/>
-        </w:rPr>
       </w:pPr>
       <w:r>
         <w:rPr>
@@ -86,9 +77,6 @@
     <w:p>
       <w:pPr>
         <w:ind w:firstLineChars="200" w:firstLine="422"/>
-        <w:rPr>
-          <w:rFonts w:hint="eastAsia"/>
-        </w:rPr>
       </w:pPr>
       <w:r>
         <w:rPr>
@@ -107,9 +95,6 @@
     <w:p>
       <w:pPr>
         <w:ind w:firstLineChars="200" w:firstLine="422"/>
-        <w:rPr>
-          <w:rFonts w:hint="eastAsia"/>
-        </w:rPr>
       </w:pPr>
       <w:r>
         <w:rPr>
@@ -128,9 +113,6 @@
     <w:p>
       <w:pPr>
         <w:ind w:firstLineChars="200" w:firstLine="422"/>
-        <w:rPr>
-          <w:rFonts w:hint="eastAsia"/>
-        </w:rPr>
       </w:pPr>
       <w:r>
         <w:rPr>
@@ -149,9 +131,6 @@
     <w:p>
       <w:pPr>
         <w:ind w:firstLineChars="200" w:firstLine="422"/>
-        <w:rPr>
-          <w:rFonts w:hint="eastAsia"/>
-        </w:rPr>
       </w:pPr>
       <w:r>
         <w:rPr>
@@ -170,9 +149,6 @@
     <w:p>
       <w:pPr>
         <w:ind w:firstLineChars="200" w:firstLine="422"/>
-        <w:rPr>
-          <w:rFonts w:hint="eastAsia"/>
-        </w:rPr>
       </w:pPr>
       <w:r>
         <w:rPr>
@@ -191,9 +167,6 @@
     <w:p>
       <w:pPr>
         <w:ind w:firstLineChars="200" w:firstLine="422"/>
-        <w:rPr>
-          <w:rFonts w:hint="eastAsia"/>
-        </w:rPr>
       </w:pPr>
       <w:r>
         <w:rPr>
@@ -213,9 +186,6 @@
     <w:p>
       <w:pPr>
         <w:pStyle w:val="2"/>
-        <w:rPr>
-          <w:rFonts w:hint="eastAsia"/>
-        </w:rPr>
       </w:pPr>
       <w:r>
         <w:rPr>
@@ -261,9 +231,6 @@
     <w:p>
       <w:pPr>
         <w:pStyle w:val="2"/>
-        <w:rPr>
-          <w:rFonts w:hint="eastAsia"/>
-        </w:rPr>
       </w:pPr>
       <w:r>
         <w:rPr>
@@ -282,11 +249,6 @@
       </w:r>
     </w:p>
     <w:p>
-      <w:pPr>
-        <w:rPr>
-          <w:rFonts w:hint="eastAsia"/>
-        </w:rPr>
-      </w:pPr>
       <w:r>
         <w:rPr>
           <w:rFonts w:hint="eastAsia"/>
@@ -341,9 +303,6 @@
     <w:p>
       <w:pPr>
         <w:pStyle w:val="2"/>
-        <w:rPr>
-          <w:rFonts w:hint="eastAsia"/>
-        </w:rPr>
       </w:pPr>
       <w:r>
         <w:rPr>
@@ -359,11 +318,6 @@
       </w:r>
     </w:p>
     <w:p>
-      <w:pPr>
-        <w:rPr>
-          <w:rFonts w:hint="eastAsia"/>
-        </w:rPr>
-      </w:pPr>
       <w:r>
         <w:rPr>
           <w:rFonts w:hint="eastAsia"/>
@@ -450,7 +404,7 @@
       <w:tblPr>
         <w:tblStyle w:val="a5"/>
         <w:tblW w:w="8784" w:type="dxa"/>
-        <w:tblLook w:val="04A0"/>
+        <w:tblLook w:val="04A0" w:firstRow="1" w:lastRow="0" w:firstColumn="1" w:lastColumn="0" w:noHBand="0" w:noVBand="1"/>
       </w:tblPr>
       <w:tblGrid>
         <w:gridCol w:w="1382"/>
@@ -1306,7 +1260,13 @@
         <w:rPr>
           <w:rFonts w:hint="eastAsia"/>
         </w:rPr>
-        <w:t>“客户”和“管理员”和“客服”三类角色（</w:t>
+        <w:t>“用户</w:t>
+      </w:r>
+      <w:r>
+        <w:rPr>
+          <w:rFonts w:hint="eastAsia"/>
+        </w:rPr>
+        <w:t>”和“管理员”和“客服”三类角色（</w:t>
       </w:r>
       <w:r>
         <w:rPr>
@@ -1520,7 +1480,7 @@
           <v:shape id="_x0000_i1025" type="#_x0000_t75" style="width:410.25pt;height:387.75pt" o:ole="">
             <v:imagedata r:id="rId8" o:title=""/>
           </v:shape>
-          <o:OLEObject Type="Embed" ProgID="Visio.Drawing.15" ShapeID="_x0000_i1025" DrawAspect="Content" ObjectID="_1551873645" r:id="rId9"/>
+          <o:OLEObject Type="Embed" ProgID="Visio.Drawing.15" ShapeID="_x0000_i1025" DrawAspect="Content" ObjectID="_1552208944" r:id="rId9"/>
         </w:object>
       </w:r>
     </w:p>
@@ -1701,361 +1661,1433 @@
           <v:shape id="_x0000_i1026" type="#_x0000_t75" style="width:414.75pt;height:184.5pt" o:ole="">
             <v:imagedata r:id="rId10" o:title=""/>
           </v:shape>
-          <o:OLEObject Type="Embed" ProgID="Visio.Drawing.15" ShapeID="_x0000_i1026" DrawAspect="Content" ObjectID="_1551873646" r:id="rId11"/>
+          <o:OLEObject Type="Embed" ProgID="Visio.Drawing.15" ShapeID="_x0000_i1026" DrawAspect="Content" ObjectID="_1552208945" r:id="rId11"/>
         </w:object>
+      </w:r>
+    </w:p>
+    <w:p>
+      <w:r>
+        <w:rPr>
+          <w:rFonts w:hint="eastAsia"/>
+        </w:rPr>
+        <w:t>客户的功能描述如下：</w:t>
+      </w:r>
+    </w:p>
+    <w:p>
+      <w:pPr>
+        <w:rPr>
+          <w:b/>
+        </w:rPr>
+      </w:pPr>
+      <w:r>
+        <w:rPr>
+          <w:b/>
+        </w:rPr>
+        <w:t>K-A-1</w:t>
+      </w:r>
+      <w:r>
+        <w:rPr>
+          <w:b/>
+        </w:rPr>
+        <w:t>：</w:t>
+      </w:r>
+      <w:r>
+        <w:rPr>
+          <w:b/>
+        </w:rPr>
+        <w:t>注册</w:t>
+      </w:r>
+    </w:p>
+    <w:p>
+      <w:r>
+        <w:t>客户通过手机号码</w:t>
+      </w:r>
+      <w:r>
+        <w:t>和发送到手机的验证码注册到系统。</w:t>
+      </w:r>
+    </w:p>
+    <w:p>
+      <w:pPr>
+        <w:rPr>
+          <w:b/>
+        </w:rPr>
+      </w:pPr>
+      <w:r>
+        <w:rPr>
+          <w:b/>
+        </w:rPr>
+        <w:t>K-A-2</w:t>
+      </w:r>
+      <w:r>
+        <w:rPr>
+          <w:b/>
+        </w:rPr>
+        <w:t>：登录</w:t>
+      </w:r>
+    </w:p>
+    <w:p>
+      <w:r>
+        <w:t>已注册用户通过手机号</w:t>
+      </w:r>
+      <w:r>
+        <w:rPr>
+          <w:rFonts w:hint="eastAsia"/>
+        </w:rPr>
+        <w:t>和密码登录到系统。</w:t>
+      </w:r>
+    </w:p>
+    <w:p>
+      <w:pPr>
+        <w:rPr>
+          <w:b/>
+        </w:rPr>
+      </w:pPr>
+      <w:r>
+        <w:rPr>
+          <w:b/>
+        </w:rPr>
+        <w:t>K-A-3</w:t>
+      </w:r>
+      <w:r>
+        <w:rPr>
+          <w:b/>
+        </w:rPr>
+        <w:t>：</w:t>
+      </w:r>
+      <w:r>
+        <w:rPr>
+          <w:b/>
+        </w:rPr>
+        <w:t>搜索商品</w:t>
+      </w:r>
+    </w:p>
+    <w:p>
+      <w:pPr>
+        <w:rPr>
+          <w:color w:val="FF0000"/>
+        </w:rPr>
+      </w:pPr>
+      <w:r>
+        <w:t>客户在搜索框输入查询的商品名</w:t>
+      </w:r>
+      <w:r>
+        <w:t>，</w:t>
+      </w:r>
+      <w:r>
+        <w:rPr>
+          <w:color w:val="FF0000"/>
+        </w:rPr>
+        <w:t>对商品进行搜索并查看商品信息。</w:t>
+      </w:r>
+    </w:p>
+    <w:p>
+      <w:pPr>
+        <w:rPr>
+          <w:b/>
+        </w:rPr>
+      </w:pPr>
+      <w:r>
+        <w:rPr>
+          <w:b/>
+        </w:rPr>
+        <w:t>K-A-4</w:t>
+      </w:r>
+      <w:r>
+        <w:rPr>
+          <w:b/>
+        </w:rPr>
+        <w:t>：咨询客服</w:t>
+      </w:r>
+    </w:p>
+    <w:p>
+      <w:r>
+        <w:rPr>
+          <w:rFonts w:hint="eastAsia"/>
+        </w:rPr>
+        <w:t>客户在商品详情页面</w:t>
+      </w:r>
+      <w:r>
+        <w:rPr>
+          <w:rFonts w:hint="eastAsia"/>
+          <w:color w:val="FF0000"/>
+        </w:rPr>
+        <w:t>或者店铺页面</w:t>
+      </w:r>
+      <w:r>
+        <w:rPr>
+          <w:rFonts w:hint="eastAsia"/>
+        </w:rPr>
+        <w:t>点击咨询客服，向客服咨询自己的问题。</w:t>
+      </w:r>
+    </w:p>
+    <w:p>
+      <w:pPr>
+        <w:rPr>
+          <w:b/>
+        </w:rPr>
+      </w:pPr>
+      <w:r>
+        <w:rPr>
+          <w:b/>
+        </w:rPr>
+        <w:t>K-A-5</w:t>
+      </w:r>
+      <w:r>
+        <w:rPr>
+          <w:b/>
+        </w:rPr>
+        <w:t>：管理订单</w:t>
+      </w:r>
+    </w:p>
+    <w:p>
+      <w:r>
+        <w:t>客户可以提交订单，取消订单，支付订单。提交订单来源于直接购买或者从购物车下单。</w:t>
+      </w:r>
+    </w:p>
+    <w:p>
+      <w:pPr>
+        <w:rPr>
+          <w:b/>
+        </w:rPr>
+      </w:pPr>
+      <w:r>
+        <w:rPr>
+          <w:b/>
+        </w:rPr>
+        <w:t>K-A-6</w:t>
+      </w:r>
+      <w:r>
+        <w:rPr>
+          <w:b/>
+        </w:rPr>
+        <w:t>：管理购物车</w:t>
+      </w:r>
+    </w:p>
+    <w:p>
+      <w:r>
+        <w:t>客户可以将需要购买的商品加入购物车一起来结算，也可以修改购物车中商品的属性</w:t>
+      </w:r>
+      <w:r>
+        <w:rPr>
+          <w:rFonts w:hint="eastAsia"/>
+        </w:rPr>
+        <w:t>（数量，款式等）；</w:t>
+      </w:r>
+      <w:r>
+        <w:rPr>
+          <w:rFonts w:hint="eastAsia"/>
+          <w:color w:val="FF0000"/>
+        </w:rPr>
+        <w:t>可以从购物车</w:t>
+      </w:r>
+      <w:r>
+        <w:rPr>
+          <w:rFonts w:hint="eastAsia"/>
+          <w:color w:val="FF0000"/>
+        </w:rPr>
+        <w:t>中</w:t>
+      </w:r>
+      <w:r>
+        <w:rPr>
+          <w:rFonts w:hint="eastAsia"/>
+          <w:color w:val="FF0000"/>
+        </w:rPr>
+        <w:t>删除不需要购买的商品。</w:t>
+      </w:r>
+      <w:r>
+        <w:rPr>
+          <w:rFonts w:hint="eastAsia"/>
+        </w:rPr>
+        <w:t>可以从购物车进行提交订单；提交订单后将从购物车中清空商品。</w:t>
+      </w:r>
+    </w:p>
+    <w:p>
+      <w:pPr>
+        <w:rPr>
+          <w:b/>
+        </w:rPr>
+      </w:pPr>
+      <w:r>
+        <w:rPr>
+          <w:b/>
+        </w:rPr>
+        <w:t>K-A-7</w:t>
+      </w:r>
+      <w:r>
+        <w:rPr>
+          <w:b/>
+        </w:rPr>
+        <w:t>：收藏商品</w:t>
+      </w:r>
+    </w:p>
+    <w:p>
+      <w:r>
+        <w:rPr>
+          <w:rFonts w:hint="eastAsia"/>
+        </w:rPr>
+        <w:t>客户可以将喜爱的商品添加至收藏夹，</w:t>
+      </w:r>
+      <w:r>
+        <w:rPr>
+          <w:rFonts w:hint="eastAsia"/>
+        </w:rPr>
+        <w:t>也可以将收藏夹的商品移出</w:t>
+      </w:r>
+      <w:r>
+        <w:rPr>
+          <w:rFonts w:hint="eastAsia"/>
+        </w:rPr>
+        <w:t>收藏夹</w:t>
+      </w:r>
+      <w:r>
+        <w:rPr>
+          <w:rFonts w:hint="eastAsia"/>
+        </w:rPr>
+        <w:t>；从收藏夹可以点击商品到商品详情页</w:t>
+      </w:r>
+      <w:r>
+        <w:rPr>
+          <w:rFonts w:hint="eastAsia"/>
+          <w:color w:val="FF0000"/>
+        </w:rPr>
+        <w:t>去直接购买，也可以加入购物车。</w:t>
+      </w:r>
+      <w:r>
+        <w:rPr>
+          <w:rFonts w:hint="eastAsia"/>
+        </w:rPr>
+        <w:t>提交订单后收藏夹的商品不会删除。</w:t>
+      </w:r>
+    </w:p>
+    <w:p>
+      <w:pPr>
+        <w:rPr>
+          <w:b/>
+        </w:rPr>
+      </w:pPr>
+      <w:r>
+        <w:rPr>
+          <w:b/>
+        </w:rPr>
+        <w:t>K-A-8</w:t>
+      </w:r>
+      <w:r>
+        <w:rPr>
+          <w:b/>
+        </w:rPr>
+        <w:t>：查询物流</w:t>
+      </w:r>
+    </w:p>
+    <w:p>
+      <w:r>
+        <w:t>客户可以查询已支付订单的物流信息</w:t>
+      </w:r>
+    </w:p>
+    <w:p>
+      <w:pPr>
+        <w:rPr>
+          <w:b/>
+        </w:rPr>
+      </w:pPr>
+      <w:r>
+        <w:rPr>
+          <w:b/>
+        </w:rPr>
+        <w:t>K-A-9</w:t>
+      </w:r>
+      <w:r>
+        <w:rPr>
+          <w:b/>
+        </w:rPr>
+        <w:t>：管理个人信息</w:t>
+      </w:r>
+    </w:p>
+    <w:p>
+      <w:r>
+        <w:t>客户登录系统后，可以在个人中心对个人信息的增删改查</w:t>
+      </w:r>
+      <w:r>
+        <w:t>。</w:t>
+      </w:r>
+      <w:r>
+        <w:rPr>
+          <w:color w:val="FF0000"/>
+        </w:rPr>
+        <w:t>（可添加多个收货地址）</w:t>
+      </w:r>
+    </w:p>
+    <w:p>
+      <w:pPr>
+        <w:pStyle w:val="3"/>
+      </w:pPr>
+      <w:r>
+        <w:rPr>
+          <w:rFonts w:hint="eastAsia"/>
+        </w:rPr>
+        <w:t>4.</w:t>
+      </w:r>
+      <w:r>
+        <w:t>3.1</w:t>
+      </w:r>
+      <w:r>
+        <w:t>注册</w:t>
+      </w:r>
+    </w:p>
+    <w:p>
+      <w:r>
+        <w:t>用户访问网站后点击注册按钮跳转到注册页面，进行注册。</w:t>
+      </w:r>
+    </w:p>
+    <w:p>
+      <w:r>
+        <w:t>用例描述：注册</w:t>
+      </w:r>
+    </w:p>
+    <w:p>
+      <w:r>
+        <w:t>执行者：客户</w:t>
+      </w:r>
+    </w:p>
+    <w:p>
+      <w:r>
+        <w:t>前置条件：</w:t>
+      </w:r>
+      <w:r>
+        <w:rPr>
+          <w:rFonts w:hint="eastAsia"/>
+        </w:rPr>
+        <w:t>客户访问网站</w:t>
+      </w:r>
+    </w:p>
+    <w:p>
+      <w:r>
+        <w:t>后置条件：注册成功或者失败</w:t>
+      </w:r>
+    </w:p>
+    <w:p>
+      <w:r>
+        <w:t>基本路径：</w:t>
+      </w:r>
+    </w:p>
+    <w:p>
+      <w:r>
+        <w:t>a)</w:t>
+      </w:r>
+      <w:r>
+        <w:t>用户点击注册按钮，页面跳转到注册页面</w:t>
+      </w:r>
+    </w:p>
+    <w:p>
+      <w:r>
+        <w:lastRenderedPageBreak/>
+        <w:t>b)</w:t>
+      </w:r>
+      <w:r>
+        <w:t>用户输入手机号和密码，点击获取验证码，系统生成验证码发送到客户手机上</w:t>
+      </w:r>
+    </w:p>
+    <w:p>
+      <w:r>
+        <w:t>c)</w:t>
+      </w:r>
+      <w:r>
+        <w:t>用户手机号和验证码都合法则注册成功，若手机号已被使用则提示用户改手机号以被注册，若验证码错误则提示重新输入。</w:t>
+      </w:r>
+    </w:p>
+    <w:p>
+      <w:pPr>
+        <w:pStyle w:val="3"/>
+      </w:pPr>
+      <w:r>
+        <w:rPr>
+          <w:rFonts w:hint="eastAsia"/>
+        </w:rPr>
+        <w:t>4.</w:t>
+      </w:r>
+      <w:r>
+        <w:t>3.2</w:t>
+      </w:r>
+      <w:r>
+        <w:t>登录</w:t>
+      </w:r>
+    </w:p>
+    <w:p>
+      <w:r>
+        <w:t>用户点击登录按钮跳转到登录页面，用已注册的手机号</w:t>
+      </w:r>
+      <w:r>
+        <w:rPr>
+          <w:rFonts w:hint="eastAsia"/>
+        </w:rPr>
+        <w:t>和密码登录到系统，在</w:t>
+      </w:r>
+      <w:r>
+        <w:t>用户购买商品前必须先登录。</w:t>
+      </w:r>
+    </w:p>
+    <w:p>
+      <w:r>
+        <w:t>用例描述：登录</w:t>
+      </w:r>
+    </w:p>
+    <w:p>
+      <w:r>
+        <w:t>执行者：客户</w:t>
+      </w:r>
+    </w:p>
+    <w:p>
+      <w:r>
+        <w:t>前置条件：用户已注册</w:t>
+      </w:r>
+    </w:p>
+    <w:p>
+      <w:r>
+        <w:t>后置条件：登录成功或者失败</w:t>
+      </w:r>
+    </w:p>
+    <w:p>
+      <w:r>
+        <w:t>基本路径：</w:t>
+      </w:r>
+    </w:p>
+    <w:p>
+      <w:r>
+        <w:t>a)</w:t>
+      </w:r>
+      <w:r>
+        <w:t>用户点击登录按钮，页面跳转到登录页面</w:t>
+      </w:r>
+    </w:p>
+    <w:p>
+      <w:r>
+        <w:t>b)</w:t>
+      </w:r>
+      <w:r>
+        <w:t>用户输入手机号和密码</w:t>
+      </w:r>
+    </w:p>
+    <w:p>
+      <w:r>
+        <w:t>c)</w:t>
+      </w:r>
+      <w:r>
+        <w:t>登录成功则返回购物页面，失败则跳转回登录页面</w:t>
+      </w:r>
+    </w:p>
+    <w:p>
+      <w:pPr>
+        <w:pStyle w:val="3"/>
+      </w:pPr>
+      <w:r>
+        <w:t>4.3.3</w:t>
+      </w:r>
+      <w:r>
+        <w:t>搜索商品</w:t>
+      </w:r>
+    </w:p>
+    <w:p>
+      <w:r>
+        <w:t>用户</w:t>
+      </w:r>
+      <w:r>
+        <w:t>在搜索框输入查询的商品名</w:t>
+      </w:r>
+      <w:r>
+        <w:t>，对商品进行搜索并查看商品信息。</w:t>
+      </w:r>
+    </w:p>
+    <w:p>
+      <w:r>
+        <w:t>用例描述：搜索商品</w:t>
+      </w:r>
+    </w:p>
+    <w:p>
+      <w:r>
+        <w:t>执行者：客户</w:t>
+      </w:r>
+    </w:p>
+    <w:p>
+      <w:r>
+        <w:t>前置条件：用户点击搜索框</w:t>
+      </w:r>
+    </w:p>
+    <w:p>
+      <w:r>
+        <w:t>后置条件：跳转到搜索商品的商品列表页面</w:t>
+      </w:r>
+    </w:p>
+    <w:p>
+      <w:r>
+        <w:t>基本路径：</w:t>
+      </w:r>
+    </w:p>
+    <w:p>
+      <w:r>
+        <w:t>a)</w:t>
+      </w:r>
+      <w:r>
+        <w:t>用户点击搜索框，输入需要搜索的商品</w:t>
+      </w:r>
+    </w:p>
+    <w:p>
+      <w:r>
+        <w:t xml:space="preserve">b) </w:t>
+      </w:r>
+      <w:r>
+        <w:t>跳转到所搜索的商品列表页面</w:t>
+      </w:r>
+    </w:p>
+    <w:p>
+      <w:r>
+        <w:t>c)</w:t>
+      </w:r>
+      <w:r>
+        <w:t>点击商品，查看商品信息</w:t>
+      </w:r>
+    </w:p>
+    <w:p>
+      <w:pPr>
+        <w:pStyle w:val="3"/>
+      </w:pPr>
+      <w:r>
+        <w:rPr>
+          <w:rFonts w:hint="eastAsia"/>
+        </w:rPr>
+        <w:t>4.3</w:t>
+      </w:r>
+      <w:r>
+        <w:rPr>
+          <w:rFonts w:hint="eastAsia"/>
+        </w:rPr>
+        <w:t>.</w:t>
+      </w:r>
+      <w:r>
+        <w:rPr>
+          <w:rFonts w:hint="eastAsia"/>
+        </w:rPr>
+        <w:t>4</w:t>
+      </w:r>
+      <w:r>
+        <w:rPr>
+          <w:rFonts w:hint="eastAsia"/>
+        </w:rPr>
+        <w:t>咨询客服</w:t>
+      </w:r>
+    </w:p>
+    <w:p>
+      <w:r>
+        <w:rPr>
+          <w:rFonts w:hint="eastAsia"/>
+        </w:rPr>
+        <w:t>客户在商品详情页面</w:t>
+      </w:r>
+      <w:r>
+        <w:rPr>
+          <w:rFonts w:hint="eastAsia"/>
+        </w:rPr>
+        <w:t>或者店铺页面</w:t>
+      </w:r>
+      <w:r>
+        <w:rPr>
+          <w:rFonts w:hint="eastAsia"/>
+        </w:rPr>
+        <w:t>点击客服图标按钮，向客服咨询自己的问题。</w:t>
+      </w:r>
+    </w:p>
+    <w:p>
+      <w:r>
+        <w:t>用例描述：咨询客服</w:t>
+      </w:r>
+    </w:p>
+    <w:p>
+      <w:r>
+        <w:t>执行者：客户</w:t>
+      </w:r>
+    </w:p>
+    <w:p>
+      <w:r>
+        <w:t>前置条件：用户点击咨询客服按钮</w:t>
+      </w:r>
+    </w:p>
+    <w:p>
+      <w:r>
+        <w:t>后置条件：跳转到与客服的对话框页面</w:t>
+      </w:r>
+    </w:p>
+    <w:p>
+      <w:r>
+        <w:t>基本路径：</w:t>
+      </w:r>
+    </w:p>
+    <w:p>
+      <w:r>
+        <w:t>a)</w:t>
+      </w:r>
+      <w:r>
+        <w:t>进入商品详情页面或者店铺页面，点击咨询客服的按钮</w:t>
+      </w:r>
+    </w:p>
+    <w:p>
+      <w:r>
+        <w:t xml:space="preserve">b) </w:t>
+      </w:r>
+      <w:r>
+        <w:t>跳转到客服对话框页面</w:t>
+      </w:r>
+    </w:p>
+    <w:p>
+      <w:r>
+        <w:t>c)</w:t>
+      </w:r>
+      <w:r>
+        <w:t>在对话框中输入问题，向客服发送信息，咨询问题</w:t>
+      </w:r>
+    </w:p>
+    <w:p>
+      <w:pPr>
+        <w:pStyle w:val="3"/>
+      </w:pPr>
+      <w:r>
+        <w:rPr>
+          <w:rFonts w:hint="eastAsia"/>
+        </w:rPr>
+        <w:lastRenderedPageBreak/>
+        <w:t>4.3</w:t>
+      </w:r>
+      <w:r>
+        <w:t>.</w:t>
+      </w:r>
+      <w:r>
+        <w:rPr>
+          <w:rFonts w:hint="eastAsia"/>
+        </w:rPr>
+        <w:t>5</w:t>
+      </w:r>
+      <w:r>
+        <w:rPr>
+          <w:rFonts w:hint="eastAsia"/>
+        </w:rPr>
+        <w:t>管理订单</w:t>
+      </w:r>
+    </w:p>
+    <w:p>
+      <w:r>
+        <w:t>客户可以提交订单，取消订单，支付订单。提交订单来源于直接购买或者从购物车下单。</w:t>
+      </w:r>
+    </w:p>
+    <w:p>
+      <w:r>
+        <w:t>用例描述：管理订单</w:t>
+      </w:r>
+    </w:p>
+    <w:p>
+      <w:r>
+        <w:t>执行者：客户</w:t>
+      </w:r>
+    </w:p>
+    <w:p>
+      <w:r>
+        <w:t>前置条件：已经有需要购买的商品</w:t>
+      </w:r>
+    </w:p>
+    <w:p>
+      <w:r>
+        <w:t>后置条件：提交订单、取消订单或者支付订单</w:t>
+      </w:r>
+    </w:p>
+    <w:p>
+      <w:r>
+        <w:t>基本路径：</w:t>
+      </w:r>
+    </w:p>
+    <w:p>
+      <w:r>
+        <w:t>a)</w:t>
+      </w:r>
+      <w:r>
+        <w:t>将需要购买的商品加入购物车，在购物车中下单，或者直接购买商品</w:t>
+      </w:r>
+    </w:p>
+    <w:p>
+      <w:r>
+        <w:t xml:space="preserve">b) </w:t>
+      </w:r>
+      <w:r>
+        <w:t>如果确定购买，就提交订单，然后支付订单</w:t>
+      </w:r>
+    </w:p>
+    <w:p>
+      <w:r>
+        <w:t>c)</w:t>
+      </w:r>
+      <w:r>
+        <w:t>如果不想购买，就取消订单</w:t>
+      </w:r>
+    </w:p>
+    <w:p>
+      <w:pPr>
+        <w:pStyle w:val="3"/>
+      </w:pPr>
+      <w:r>
+        <w:rPr>
+          <w:rFonts w:hint="eastAsia"/>
+        </w:rPr>
+        <w:t>4.3</w:t>
+      </w:r>
+      <w:r>
+        <w:t>.</w:t>
+      </w:r>
+      <w:r>
+        <w:rPr>
+          <w:rFonts w:hint="eastAsia"/>
+        </w:rPr>
+        <w:t>6</w:t>
+      </w:r>
+      <w:r>
+        <w:rPr>
+          <w:rFonts w:hint="eastAsia"/>
+        </w:rPr>
+        <w:t>管理购物车</w:t>
+      </w:r>
+    </w:p>
+    <w:p>
+      <w:r>
+        <w:t>客户可以将需要购买的商品加入购物车一起来结算，也可以修改购物车中商品的属性</w:t>
+      </w:r>
+      <w:r>
+        <w:rPr>
+          <w:rFonts w:hint="eastAsia"/>
+        </w:rPr>
+        <w:t>（数量，款式等）；</w:t>
+      </w:r>
+      <w:r>
+        <w:rPr>
+          <w:rFonts w:hint="eastAsia"/>
+        </w:rPr>
+        <w:t>可以从购物车中删除不需要购买的商品。</w:t>
+      </w:r>
+      <w:r>
+        <w:rPr>
+          <w:rFonts w:hint="eastAsia"/>
+        </w:rPr>
+        <w:t>可以从购物车进行提交订单。</w:t>
+      </w:r>
+    </w:p>
+    <w:p>
+      <w:r>
+        <w:t>用例描述：管理购物车</w:t>
+      </w:r>
+    </w:p>
+    <w:p>
+      <w:r>
+        <w:t>执行者：客户</w:t>
+      </w:r>
+    </w:p>
+    <w:p>
+      <w:r>
+        <w:t>前置条件：购物车中有商品</w:t>
+      </w:r>
+    </w:p>
+    <w:p>
+      <w:r>
+        <w:t>后置条件：结算购物车中的商品或者删除商品</w:t>
+      </w:r>
+    </w:p>
+    <w:p>
+      <w:r>
+        <w:t>基本路径：</w:t>
+      </w:r>
+    </w:p>
+    <w:p>
+      <w:r>
+        <w:t>a)</w:t>
+      </w:r>
+      <w:r>
+        <w:t>将商品加入购物车</w:t>
+      </w:r>
+    </w:p>
+    <w:p>
+      <w:r>
+        <w:t xml:space="preserve">b) </w:t>
+      </w:r>
+      <w:r>
+        <w:t>在购物车中确定需要购买的商品数量和款式，不需要的商品可以删除</w:t>
+      </w:r>
+    </w:p>
+    <w:p>
+      <w:r>
+        <w:t>c)</w:t>
+      </w:r>
+      <w:r>
+        <w:t>结算购物车中的商品，可以单独结算，也可以一起结算</w:t>
+      </w:r>
+    </w:p>
+    <w:p>
+      <w:pPr>
+        <w:pStyle w:val="3"/>
+      </w:pPr>
+      <w:r>
+        <w:rPr>
+          <w:rFonts w:hint="eastAsia"/>
+        </w:rPr>
+        <w:t>4.3</w:t>
+      </w:r>
+      <w:r>
+        <w:t>.</w:t>
+      </w:r>
+      <w:r>
+        <w:rPr>
+          <w:rFonts w:hint="eastAsia"/>
+        </w:rPr>
+        <w:t>7</w:t>
+      </w:r>
+      <w:r>
+        <w:rPr>
+          <w:rFonts w:hint="eastAsia"/>
+        </w:rPr>
+        <w:t>收藏商品</w:t>
+      </w:r>
+    </w:p>
+    <w:p>
+      <w:r>
+        <w:rPr>
+          <w:rFonts w:hint="eastAsia"/>
+        </w:rPr>
+        <w:t>客户可以将喜爱的商品添加至收藏夹，</w:t>
+      </w:r>
+      <w:r>
+        <w:rPr>
+          <w:rFonts w:hint="eastAsia"/>
+        </w:rPr>
+        <w:t>也可以将收藏夹的商品移出</w:t>
+      </w:r>
+      <w:r>
+        <w:rPr>
+          <w:rFonts w:hint="eastAsia"/>
+        </w:rPr>
+        <w:t>收藏夹</w:t>
+      </w:r>
+      <w:r>
+        <w:rPr>
+          <w:rFonts w:hint="eastAsia"/>
+        </w:rPr>
+        <w:t>；从收藏夹可以点击商品到商品详情页去直接购买，也可以加入购物车。</w:t>
+      </w:r>
+    </w:p>
+    <w:p>
+      <w:pPr>
+        <w:rPr>
+          <w:rFonts w:hint="eastAsia"/>
+        </w:rPr>
+      </w:pPr>
+      <w:r>
+        <w:t>用例描述：收藏夹管理</w:t>
+      </w:r>
+    </w:p>
+    <w:p>
+      <w:r>
+        <w:t>执行者：客户</w:t>
+      </w:r>
+    </w:p>
+    <w:p>
+      <w:r>
+        <w:t>前置条件：有喜欢的商品，但暂时不购买</w:t>
+      </w:r>
+    </w:p>
+    <w:p>
+      <w:r>
+        <w:t>后置条件：浏览收藏商品或者移除商品或者购买商品</w:t>
+      </w:r>
+    </w:p>
+    <w:p>
+      <w:r>
+        <w:t>基本路径：</w:t>
+      </w:r>
+    </w:p>
+    <w:p>
+      <w:r>
+        <w:t>a)</w:t>
+      </w:r>
+      <w:r>
+        <w:t>将商品加入收藏夹</w:t>
+      </w:r>
+    </w:p>
+    <w:p>
+      <w:r>
+        <w:t xml:space="preserve">b) </w:t>
+      </w:r>
+      <w:r>
+        <w:t>在收藏夹中移除不喜欢的商品</w:t>
+      </w:r>
+    </w:p>
+    <w:p>
+      <w:r>
+        <w:t>c)</w:t>
+      </w:r>
+      <w:r>
+        <w:t>在想要购买商品时点击进入商品详情页面购买</w:t>
+      </w:r>
+    </w:p>
+    <w:p>
+      <w:pPr>
+        <w:pStyle w:val="3"/>
+      </w:pPr>
+      <w:r>
+        <w:rPr>
+          <w:rFonts w:hint="eastAsia"/>
+        </w:rPr>
+        <w:t>4.3</w:t>
+      </w:r>
+      <w:r>
+        <w:t>.</w:t>
+      </w:r>
+      <w:r>
+        <w:rPr>
+          <w:rFonts w:hint="eastAsia"/>
+        </w:rPr>
+        <w:t>8</w:t>
+      </w:r>
+      <w:r>
+        <w:rPr>
+          <w:rFonts w:hint="eastAsia"/>
+        </w:rPr>
+        <w:t>查询物流</w:t>
+      </w:r>
+    </w:p>
+    <w:p>
+      <w:r>
+        <w:t>客户可以查询已支付订单的物流信息</w:t>
+      </w:r>
+      <w:r>
+        <w:t>，实时了解商品的流向</w:t>
+      </w:r>
+    </w:p>
+    <w:p>
+      <w:r>
+        <w:lastRenderedPageBreak/>
+        <w:t>用例描述：查询物流</w:t>
+      </w:r>
+    </w:p>
+    <w:p>
+      <w:r>
+        <w:t>执行者：客户</w:t>
+      </w:r>
+    </w:p>
+    <w:p>
+      <w:r>
+        <w:t>前置条件：商品已经发货</w:t>
+      </w:r>
+    </w:p>
+    <w:p>
+      <w:r>
+        <w:t>后置条件：商品运送的具体流向</w:t>
+      </w:r>
+    </w:p>
+    <w:p>
+      <w:r>
+        <w:t>基本路径：</w:t>
+      </w:r>
+    </w:p>
+    <w:p>
+      <w:r>
+        <w:t>a)</w:t>
+      </w:r>
+      <w:r>
+        <w:t>点击已发货的商品按钮</w:t>
+      </w:r>
+    </w:p>
+    <w:p>
+      <w:r>
+        <w:t xml:space="preserve">b) </w:t>
+      </w:r>
+      <w:r>
+        <w:t>查看物流信息</w:t>
+      </w:r>
+    </w:p>
+    <w:p>
+      <w:pPr>
+        <w:pStyle w:val="3"/>
+      </w:pPr>
+      <w:r>
+        <w:rPr>
+          <w:rFonts w:hint="eastAsia"/>
+        </w:rPr>
+        <w:t>4.3</w:t>
+      </w:r>
+      <w:r>
+        <w:t>.</w:t>
+      </w:r>
+      <w:r>
+        <w:rPr>
+          <w:rFonts w:hint="eastAsia"/>
+        </w:rPr>
+        <w:t>9</w:t>
+      </w:r>
+      <w:r>
+        <w:rPr>
+          <w:rFonts w:hint="eastAsia"/>
+        </w:rPr>
+        <w:t>管理个人信息</w:t>
+      </w:r>
+    </w:p>
+    <w:p>
+      <w:r>
+        <w:t>客户登录系统后，可以在个人中心对个人信息的增删改查</w:t>
+      </w:r>
+      <w:r>
+        <w:t>。</w:t>
+      </w:r>
+    </w:p>
+    <w:p>
+      <w:r>
+        <w:t>用例描述：管理个人信息</w:t>
+      </w:r>
+    </w:p>
+    <w:p>
+      <w:r>
+        <w:t>执行者：客户</w:t>
+      </w:r>
+    </w:p>
+    <w:p>
+      <w:r>
+        <w:t>前置条件：用户已登录系统</w:t>
+      </w:r>
+    </w:p>
+    <w:p>
+      <w:r>
+        <w:t>后置条件：个人信息修改后，可保存</w:t>
+      </w:r>
+    </w:p>
+    <w:p>
+      <w:r>
+        <w:t>基本路径：</w:t>
+      </w:r>
+    </w:p>
+    <w:p>
+      <w:r>
+        <w:t>a)</w:t>
+      </w:r>
+      <w:r>
+        <w:t>用户登录系统，进入个人信息页面</w:t>
+      </w:r>
+    </w:p>
+    <w:p>
+      <w:r>
+        <w:t xml:space="preserve">b) </w:t>
+      </w:r>
+      <w:r>
+        <w:t>查看自己的个人信息</w:t>
+      </w:r>
+    </w:p>
+    <w:p>
+      <w:r>
+        <w:t>c)</w:t>
+      </w:r>
+      <w:r>
+        <w:t>对需要修改的信息进行增删改</w:t>
+      </w:r>
+    </w:p>
+    <w:p>
+      <w:pPr>
+        <w:pStyle w:val="2"/>
+      </w:pPr>
+      <w:r>
+        <w:rPr>
+          <w:rFonts w:hint="eastAsia"/>
+        </w:rPr>
+        <w:t>4.4</w:t>
+      </w:r>
+      <w:r>
+        <w:rPr>
+          <w:rFonts w:hint="eastAsia"/>
+        </w:rPr>
+        <w:t>后台</w:t>
+      </w:r>
+      <w:r>
+        <w:rPr>
+          <w:rFonts w:hint="eastAsia"/>
+        </w:rPr>
+        <w:t>管理员功能</w:t>
+      </w:r>
+    </w:p>
+    <w:p>
+      <w:pPr>
+        <w:rPr>
+          <w:rFonts w:hint="eastAsia"/>
+        </w:rPr>
+      </w:pPr>
+      <w:r>
+        <w:t>后台</w:t>
+      </w:r>
+      <w:r>
+        <w:t>管理员主要功能：订单管理，</w:t>
+      </w:r>
+      <w:r>
+        <w:t>商品管理，用户管理，</w:t>
+      </w:r>
+      <w:r>
+        <w:t>物流管理，评论管理。</w:t>
+      </w:r>
+    </w:p>
+    <w:p>
+      <w:pPr>
+        <w:pStyle w:val="3"/>
+      </w:pPr>
+      <w:r>
+        <w:rPr>
+          <w:rFonts w:hint="eastAsia"/>
+        </w:rPr>
+        <w:t>4.4.1</w:t>
+      </w:r>
+      <w:r>
+        <w:rPr>
+          <w:rFonts w:hint="eastAsia"/>
+        </w:rPr>
+        <w:t>订单管理</w:t>
+      </w:r>
+    </w:p>
+    <w:p>
+      <w:r>
+        <w:t>后台管理员对已经提交的订单和付款了的订单进行管理。</w:t>
+      </w:r>
+    </w:p>
+    <w:p>
+      <w:pPr>
+        <w:rPr>
+          <w:rFonts w:hint="eastAsia"/>
+        </w:rPr>
+      </w:pPr>
+      <w:r>
+        <w:t>用例描述：管理订单</w:t>
+      </w:r>
+    </w:p>
+    <w:p>
+      <w:r>
+        <w:t>执行者：后台管理员</w:t>
+      </w:r>
+    </w:p>
+    <w:p>
+      <w:pPr>
+        <w:pStyle w:val="3"/>
+      </w:pPr>
+      <w:r>
+        <w:rPr>
+          <w:rFonts w:hint="eastAsia"/>
+        </w:rPr>
+        <w:t>4.4.2</w:t>
+      </w:r>
+      <w:r>
+        <w:rPr>
+          <w:rFonts w:hint="eastAsia"/>
+        </w:rPr>
+        <w:t>商品管理</w:t>
+      </w:r>
+    </w:p>
+    <w:p>
+      <w:r>
+        <w:t>后台管理员对商品进行增删改查。</w:t>
+      </w:r>
+    </w:p>
+    <w:p>
+      <w:r>
+        <w:t>用例描述：管理商品</w:t>
+      </w:r>
+    </w:p>
+    <w:p>
+      <w:pPr>
+        <w:rPr>
+          <w:rFonts w:hint="eastAsia"/>
+        </w:rPr>
+      </w:pPr>
+      <w:r>
+        <w:t>执行者：后台管理员</w:t>
+      </w:r>
+    </w:p>
+    <w:p>
+      <w:pPr>
+        <w:pStyle w:val="3"/>
+      </w:pPr>
+      <w:r>
+        <w:t>4.4.3</w:t>
+      </w:r>
+      <w:r>
+        <w:t>用户管理</w:t>
+      </w:r>
+    </w:p>
+    <w:p>
+      <w:r>
+        <w:t>后台管理员对用户进行增删改查。</w:t>
+      </w:r>
+    </w:p>
+    <w:p>
+      <w:pPr>
+        <w:rPr>
+          <w:rFonts w:hint="eastAsia"/>
+        </w:rPr>
+      </w:pPr>
+      <w:r>
+        <w:t>用例描述：管理用户</w:t>
+      </w:r>
+    </w:p>
+    <w:p>
+      <w:pPr>
+        <w:rPr>
+          <w:rFonts w:hint="eastAsia"/>
+        </w:rPr>
+      </w:pPr>
+      <w:r>
+        <w:t>执行者：后台管理员</w:t>
+      </w:r>
+    </w:p>
+    <w:p>
+      <w:pPr>
+        <w:pStyle w:val="3"/>
+      </w:pPr>
+      <w:r>
+        <w:lastRenderedPageBreak/>
+        <w:t>4.4.4</w:t>
+      </w:r>
+      <w:r>
+        <w:t>物流管理</w:t>
+      </w:r>
+    </w:p>
+    <w:p>
+      <w:r>
+        <w:t>后台管理员对</w:t>
+      </w:r>
+      <w:r>
+        <w:t>物流信息</w:t>
+      </w:r>
+      <w:r>
+        <w:t>进行增删改查。</w:t>
+      </w:r>
+    </w:p>
+    <w:p>
+      <w:pPr>
+        <w:rPr>
+          <w:rFonts w:hint="eastAsia"/>
+        </w:rPr>
+      </w:pPr>
+      <w:r>
+        <w:t>用例描述：管理用户</w:t>
+      </w:r>
+    </w:p>
+    <w:p>
+      <w:pPr>
+        <w:rPr>
+          <w:rFonts w:hint="eastAsia"/>
+        </w:rPr>
+      </w:pPr>
+      <w:r>
+        <w:t>执行者：后台管理员</w:t>
+      </w:r>
+    </w:p>
+    <w:p>
+      <w:pPr>
+        <w:pStyle w:val="3"/>
+      </w:pPr>
+      <w:r>
+        <w:t>4.4.5</w:t>
+      </w:r>
+      <w:r>
+        <w:t>评论管理</w:t>
+      </w:r>
+    </w:p>
+    <w:p>
+      <w:r>
+        <w:t>后台管理员对</w:t>
+      </w:r>
+      <w:r>
+        <w:t>商品评论</w:t>
+      </w:r>
+      <w:r>
+        <w:t>进行增删改查。</w:t>
+      </w:r>
+    </w:p>
+    <w:p>
+      <w:pPr>
+        <w:rPr>
+          <w:rFonts w:hint="eastAsia"/>
+        </w:rPr>
+      </w:pPr>
+      <w:r>
+        <w:t>用例描述：管理用户</w:t>
+      </w:r>
+    </w:p>
+    <w:p>
+      <w:pPr>
+        <w:rPr>
+          <w:rFonts w:hint="eastAsia"/>
+        </w:rPr>
+      </w:pPr>
+      <w:r>
+        <w:t>执行者：后台管理员</w:t>
+      </w:r>
+    </w:p>
+    <w:p>
+      <w:pPr>
+        <w:pStyle w:val="2"/>
+      </w:pPr>
+      <w:r>
+        <w:t>4.5</w:t>
+      </w:r>
+      <w:r>
+        <w:t>前台管理员</w:t>
+      </w:r>
+    </w:p>
+    <w:p>
+      <w:pPr>
+        <w:rPr>
+          <w:rFonts w:hint="eastAsia"/>
+        </w:rPr>
+      </w:pPr>
+      <w:r>
+        <w:rPr>
+          <w:rFonts w:hint="eastAsia"/>
+        </w:rPr>
+        <w:t>前台管理员主要功能：订单管理，物流管理</w:t>
+      </w:r>
+      <w:r>
+        <w:rPr>
+          <w:rFonts w:hint="eastAsia"/>
+        </w:rPr>
+        <w:t>，评论管理</w:t>
       </w:r>
       <w:bookmarkStart w:id="0" w:name="_GoBack"/>
       <w:bookmarkEnd w:id="0"/>
-    </w:p>
-    <w:p>
-      <w:r>
-        <w:rPr>
-          <w:rFonts w:hint="eastAsia"/>
-        </w:rPr>
-        <w:t>客户的功能描述如下：</w:t>
-      </w:r>
-    </w:p>
-    <w:p>
-      <w:pPr>
-        <w:rPr>
-          <w:b/>
-        </w:rPr>
-      </w:pPr>
-      <w:r>
-        <w:rPr>
-          <w:b/>
-        </w:rPr>
-        <w:t>K-A-1</w:t>
-      </w:r>
-      <w:r>
-        <w:rPr>
-          <w:b/>
-        </w:rPr>
-        <w:t>：</w:t>
-      </w:r>
-      <w:r>
-        <w:rPr>
-          <w:b/>
-        </w:rPr>
-        <w:t>注册</w:t>
-      </w:r>
-    </w:p>
-    <w:p>
-      <w:r>
-        <w:t>客户通过手机号码</w:t>
-      </w:r>
-      <w:r>
-        <w:t>和发送到手机的验证码注册到系统。</w:t>
-      </w:r>
-    </w:p>
-    <w:p>
-      <w:pPr>
-        <w:rPr>
-          <w:b/>
-        </w:rPr>
-      </w:pPr>
-      <w:r>
-        <w:rPr>
-          <w:b/>
-        </w:rPr>
-        <w:t>K-A-2</w:t>
-      </w:r>
-      <w:r>
-        <w:rPr>
-          <w:b/>
-        </w:rPr>
-        <w:t>：登录</w:t>
-      </w:r>
-    </w:p>
-    <w:p>
-      <w:r>
-        <w:t>已注册用户通过手机号</w:t>
-      </w:r>
-      <w:r>
-        <w:rPr>
-          <w:rFonts w:hint="eastAsia"/>
-        </w:rPr>
-        <w:t>和密码登录到系统。</w:t>
-      </w:r>
-    </w:p>
-    <w:p>
-      <w:pPr>
-        <w:rPr>
-          <w:b/>
-        </w:rPr>
-      </w:pPr>
-      <w:r>
-        <w:rPr>
-          <w:b/>
-        </w:rPr>
-        <w:t>K-A-3</w:t>
-      </w:r>
-      <w:r>
-        <w:rPr>
-          <w:b/>
-        </w:rPr>
-        <w:t>：</w:t>
-      </w:r>
-      <w:r>
-        <w:rPr>
-          <w:b/>
-        </w:rPr>
-        <w:t>搜索商品</w:t>
-      </w:r>
-    </w:p>
-    <w:p>
-      <w:pPr>
-        <w:rPr>
-          <w:color w:val="FF0000"/>
-        </w:rPr>
-      </w:pPr>
-      <w:r>
-        <w:t>客户在搜索框输入查询的商品名</w:t>
-      </w:r>
-      <w:r>
-        <w:t>，</w:t>
-      </w:r>
-      <w:r>
-        <w:rPr>
-          <w:color w:val="FF0000"/>
-        </w:rPr>
-        <w:t>对商品进行搜索并查看商品信息。</w:t>
-      </w:r>
-    </w:p>
-    <w:p>
-      <w:pPr>
-        <w:rPr>
-          <w:b/>
-        </w:rPr>
-      </w:pPr>
-      <w:r>
-        <w:rPr>
-          <w:b/>
-        </w:rPr>
-        <w:t>K-A-4</w:t>
-      </w:r>
-      <w:r>
-        <w:rPr>
-          <w:b/>
-        </w:rPr>
-        <w:t>：咨询客服</w:t>
-      </w:r>
-    </w:p>
-    <w:p>
-      <w:r>
-        <w:rPr>
-          <w:rFonts w:hint="eastAsia"/>
-        </w:rPr>
-        <w:t>客户在商品详情页面</w:t>
-      </w:r>
-      <w:r>
-        <w:rPr>
-          <w:rFonts w:hint="eastAsia"/>
-          <w:color w:val="FF0000"/>
-        </w:rPr>
-        <w:t>或者店铺页面</w:t>
-      </w:r>
-      <w:r>
-        <w:rPr>
-          <w:rFonts w:hint="eastAsia"/>
-        </w:rPr>
-        <w:t>点击咨询客服，向客服咨询自己的问题。</w:t>
-      </w:r>
-    </w:p>
-    <w:p>
-      <w:pPr>
-        <w:rPr>
-          <w:b/>
-        </w:rPr>
-      </w:pPr>
-      <w:r>
-        <w:rPr>
-          <w:b/>
-        </w:rPr>
-        <w:t>K-A-5</w:t>
-      </w:r>
-      <w:r>
-        <w:rPr>
-          <w:b/>
-        </w:rPr>
-        <w:t>：管理订单</w:t>
-      </w:r>
-    </w:p>
-    <w:p>
-      <w:r>
-        <w:t>客户可以提交订单，取消订单，支付订单。提交订单来源于直接购买或者从购物车下单。</w:t>
-      </w:r>
-    </w:p>
-    <w:p>
-      <w:pPr>
-        <w:rPr>
-          <w:b/>
-        </w:rPr>
-      </w:pPr>
-      <w:r>
-        <w:rPr>
-          <w:b/>
-        </w:rPr>
-        <w:t>K-A-6</w:t>
-      </w:r>
-      <w:r>
-        <w:rPr>
-          <w:b/>
-        </w:rPr>
-        <w:t>：管理购物车</w:t>
-      </w:r>
-    </w:p>
-    <w:p>
-      <w:r>
-        <w:t>客户可以将需要购买的商品加入购物车一起来结算，也可以修改购物车中商品的属性</w:t>
-      </w:r>
-      <w:r>
-        <w:rPr>
-          <w:rFonts w:hint="eastAsia"/>
-        </w:rPr>
-        <w:t>（数量，款式等）；</w:t>
-      </w:r>
-      <w:r>
-        <w:rPr>
-          <w:rFonts w:hint="eastAsia"/>
-          <w:color w:val="FF0000"/>
-        </w:rPr>
-        <w:t>可以从购物车</w:t>
-      </w:r>
-      <w:r>
-        <w:rPr>
-          <w:rFonts w:hint="eastAsia"/>
-          <w:color w:val="FF0000"/>
-        </w:rPr>
-        <w:t>中</w:t>
-      </w:r>
-      <w:r>
-        <w:rPr>
-          <w:rFonts w:hint="eastAsia"/>
-          <w:color w:val="FF0000"/>
-        </w:rPr>
-        <w:t>删除不需要购买的商品。</w:t>
-      </w:r>
-      <w:r>
-        <w:rPr>
-          <w:rFonts w:hint="eastAsia"/>
-        </w:rPr>
-        <w:t>可以从购物车进行提交订单；提交订单后将从购物车中清空商品。</w:t>
-      </w:r>
-    </w:p>
-    <w:p>
-      <w:pPr>
-        <w:rPr>
-          <w:b/>
-        </w:rPr>
-      </w:pPr>
-      <w:r>
-        <w:rPr>
-          <w:b/>
-        </w:rPr>
-        <w:t>K-A-7</w:t>
-      </w:r>
-      <w:r>
-        <w:rPr>
-          <w:b/>
-        </w:rPr>
-        <w:t>：收藏商品</w:t>
-      </w:r>
-    </w:p>
-    <w:p>
-      <w:r>
-        <w:rPr>
-          <w:rFonts w:hint="eastAsia"/>
-        </w:rPr>
-        <w:t>客户可以将喜爱的商品添加至收藏夹，</w:t>
-      </w:r>
-      <w:r>
-        <w:rPr>
-          <w:rFonts w:hint="eastAsia"/>
-        </w:rPr>
-        <w:t>也可以将收藏夹的商品移出</w:t>
-      </w:r>
-      <w:r>
-        <w:rPr>
-          <w:rFonts w:hint="eastAsia"/>
-        </w:rPr>
-        <w:t>收藏夹</w:t>
-      </w:r>
-      <w:r>
-        <w:rPr>
-          <w:rFonts w:hint="eastAsia"/>
-        </w:rPr>
-        <w:t>；从收藏夹可以点击商品到商品详情页</w:t>
-      </w:r>
-      <w:r>
-        <w:rPr>
-          <w:rFonts w:hint="eastAsia"/>
-          <w:color w:val="FF0000"/>
-        </w:rPr>
-        <w:t>去直接购买，也可以加入购物车。</w:t>
-      </w:r>
-      <w:r>
-        <w:rPr>
-          <w:rFonts w:hint="eastAsia"/>
-        </w:rPr>
-        <w:t>提交订单后收藏夹的商品不会删除。</w:t>
-      </w:r>
-    </w:p>
-    <w:p>
-      <w:pPr>
-        <w:rPr>
-          <w:b/>
-        </w:rPr>
-      </w:pPr>
-      <w:r>
-        <w:rPr>
-          <w:b/>
-        </w:rPr>
-        <w:t>K-A-8</w:t>
-      </w:r>
-      <w:r>
-        <w:rPr>
-          <w:b/>
-        </w:rPr>
-        <w:t>：查询物流</w:t>
-      </w:r>
-    </w:p>
-    <w:p>
-      <w:r>
-        <w:t>客户可以查询已支付订单的物流信息</w:t>
-      </w:r>
-    </w:p>
-    <w:p>
-      <w:pPr>
-        <w:rPr>
-          <w:b/>
-        </w:rPr>
-      </w:pPr>
-      <w:r>
-        <w:rPr>
-          <w:b/>
-        </w:rPr>
-        <w:t>K-A-9</w:t>
-      </w:r>
-      <w:r>
-        <w:rPr>
-          <w:b/>
-        </w:rPr>
-        <w:t>：管理个人信息</w:t>
-      </w:r>
-    </w:p>
-    <w:p>
-      <w:r>
-        <w:t>客户登录系统后，可以在个人中心对个人信息的增删改查</w:t>
-      </w:r>
-      <w:r>
-        <w:t>。</w:t>
-      </w:r>
-      <w:r>
-        <w:rPr>
-          <w:color w:val="FF0000"/>
-        </w:rPr>
-        <w:t>（可添加多个收货地址）</w:t>
+      <w:r>
+        <w:rPr>
+          <w:rFonts w:hint="eastAsia"/>
+        </w:rPr>
+        <w:t>，商品查询，用户查询。</w:t>
+      </w:r>
+    </w:p>
+    <w:p>
+      <w:pPr>
+        <w:pStyle w:val="2"/>
+        <w:rPr>
+          <w:rFonts w:hint="eastAsia"/>
+        </w:rPr>
+      </w:pPr>
+      <w:r>
+        <w:rPr>
+          <w:rFonts w:hint="eastAsia"/>
+        </w:rPr>
+        <w:t>4.6</w:t>
+      </w:r>
+      <w:r>
+        <w:rPr>
+          <w:rFonts w:hint="eastAsia"/>
+        </w:rPr>
+        <w:t>客服</w:t>
+      </w:r>
+    </w:p>
+    <w:p>
+      <w:r>
+        <w:rPr>
+          <w:rFonts w:hint="eastAsia"/>
+        </w:rPr>
+        <w:t>客服主要功能：查询订单，商品，物流信息，评论。</w:t>
       </w:r>
     </w:p>
     <w:p>
@@ -2066,774 +3098,98 @@
         <w:rPr>
           <w:rFonts w:hint="eastAsia"/>
         </w:rPr>
-        <w:t>4.</w:t>
-      </w:r>
-      <w:r>
-        <w:t>3.1</w:t>
-      </w:r>
-      <w:r>
-        <w:t>注册</w:t>
-      </w:r>
-    </w:p>
-    <w:p>
-      <w:r>
-        <w:t>用户访问网站后点击注册按钮跳转到注册页面，进行注册。</w:t>
-      </w:r>
-    </w:p>
-    <w:p>
-      <w:r>
-        <w:t>用例描述：注册</w:t>
-      </w:r>
-    </w:p>
-    <w:p>
-      <w:r>
-        <w:t>执行者：客户</w:t>
-      </w:r>
-    </w:p>
-    <w:p>
-      <w:r>
-        <w:t>前置条件：</w:t>
-      </w:r>
-      <w:r>
-        <w:rPr>
-          <w:rFonts w:hint="eastAsia"/>
-        </w:rPr>
-        <w:t>客户访问网站</w:t>
-      </w:r>
-    </w:p>
-    <w:p>
-      <w:r>
-        <w:t>后置条件：注册成功或者失败</w:t>
-      </w:r>
-    </w:p>
-    <w:p>
-      <w:r>
-        <w:t>基本路径：</w:t>
-      </w:r>
-    </w:p>
-    <w:p>
-      <w:r>
-        <w:t>a)</w:t>
-      </w:r>
-      <w:r>
-        <w:t>用户点击注册按钮，页面跳转到注册页面</w:t>
-      </w:r>
-    </w:p>
-    <w:p>
-      <w:r>
+        <w:t>4.6.1</w:t>
+      </w:r>
+      <w:r>
+        <w:rPr>
+          <w:rFonts w:hint="eastAsia"/>
+        </w:rPr>
+        <w:t>订单查询</w:t>
+      </w:r>
+    </w:p>
+    <w:p>
+      <w:r>
+        <w:t>客服对订单进行查询。</w:t>
+      </w:r>
+    </w:p>
+    <w:p>
+      <w:pPr>
+        <w:pStyle w:val="3"/>
+      </w:pPr>
+      <w:r>
+        <w:rPr>
+          <w:rFonts w:hint="eastAsia"/>
+        </w:rPr>
+        <w:t>4.6.2</w:t>
+      </w:r>
+      <w:r>
+        <w:rPr>
+          <w:rFonts w:hint="eastAsia"/>
+        </w:rPr>
+        <w:t>商品查询</w:t>
+      </w:r>
+    </w:p>
+    <w:p>
+      <w:pPr>
+        <w:rPr>
+          <w:rFonts w:hint="eastAsia"/>
+        </w:rPr>
+      </w:pPr>
+      <w:r>
+        <w:t>客服对商品进行查询。</w:t>
+      </w:r>
+    </w:p>
+    <w:p>
+      <w:pPr>
+        <w:pStyle w:val="3"/>
+      </w:pPr>
+      <w:r>
+        <w:t>4.6.3</w:t>
+      </w:r>
+      <w:r>
+        <w:t>物流查询</w:t>
+      </w:r>
+    </w:p>
+    <w:p>
+      <w:pPr>
+        <w:rPr>
+          <w:rFonts w:hint="eastAsia"/>
+        </w:rPr>
+      </w:pPr>
+      <w:r>
+        <w:t>客服对物流信息进行查询。</w:t>
+      </w:r>
+    </w:p>
+    <w:p>
+      <w:pPr>
+        <w:pStyle w:val="3"/>
+      </w:pPr>
+      <w:r>
+        <w:t>4.6.4</w:t>
+      </w:r>
+      <w:r>
+        <w:t>评论查询</w:t>
+      </w:r>
+    </w:p>
+    <w:p>
+      <w:pPr>
+        <w:rPr>
+          <w:rFonts w:hint="eastAsia"/>
+        </w:rPr>
+      </w:pPr>
+      <w:r>
+        <w:t>客服对商品评论进行查询。</w:t>
+      </w:r>
+    </w:p>
+    <w:p>
+      <w:pPr>
+        <w:pStyle w:val="1"/>
+      </w:pPr>
+      <w:r>
+        <w:rPr>
+          <w:rFonts w:hint="eastAsia"/>
+        </w:rPr>
         <w:lastRenderedPageBreak/>
-        <w:t>b)</w:t>
-      </w:r>
-      <w:r>
-        <w:t>用户输入手机号和密码，点击获取验证码，系统生成验证码发送到客户手机上</w:t>
-      </w:r>
-    </w:p>
-    <w:p>
-      <w:r>
-        <w:t>c)</w:t>
-      </w:r>
-      <w:r>
-        <w:t>用户手机号和验证码都合法则注册成功，若手机号已被使用则提示用户改手机号以被注册，若验证码错误则提示重新输入。</w:t>
-      </w:r>
-    </w:p>
-    <w:p>
-      <w:pPr>
-        <w:pStyle w:val="3"/>
-      </w:pPr>
-      <w:r>
-        <w:rPr>
-          <w:rFonts w:hint="eastAsia"/>
-        </w:rPr>
-        <w:t>4.</w:t>
-      </w:r>
-      <w:r>
-        <w:t>3.2</w:t>
-      </w:r>
-      <w:r>
-        <w:t>登录</w:t>
-      </w:r>
-    </w:p>
-    <w:p>
-      <w:r>
-        <w:t>用户点击登录按钮跳转到登录页面，用已注册的手机号</w:t>
-      </w:r>
-      <w:r>
-        <w:rPr>
-          <w:rFonts w:hint="eastAsia"/>
-        </w:rPr>
-        <w:t>和密码登录到系统，在</w:t>
-      </w:r>
-      <w:r>
-        <w:t>用户购买商品前必须先登录。</w:t>
-      </w:r>
-    </w:p>
-    <w:p>
-      <w:r>
-        <w:t>用例描述：登录</w:t>
-      </w:r>
-    </w:p>
-    <w:p>
-      <w:r>
-        <w:t>执行者：客户</w:t>
-      </w:r>
-    </w:p>
-    <w:p>
-      <w:r>
-        <w:t>前置条件：用户已注册</w:t>
-      </w:r>
-    </w:p>
-    <w:p>
-      <w:r>
-        <w:t>后置条件：登录成功或者失败</w:t>
-      </w:r>
-    </w:p>
-    <w:p>
-      <w:r>
-        <w:t>基本路径：</w:t>
-      </w:r>
-    </w:p>
-    <w:p>
-      <w:r>
-        <w:t>a)</w:t>
-      </w:r>
-      <w:r>
-        <w:t>用户点击登录按钮，页面跳转到登录页面</w:t>
-      </w:r>
-    </w:p>
-    <w:p>
-      <w:r>
-        <w:t>b)</w:t>
-      </w:r>
-      <w:r>
-        <w:t>用户输入手机号和密码</w:t>
-      </w:r>
-    </w:p>
-    <w:p>
-      <w:r>
-        <w:t>c)</w:t>
-      </w:r>
-      <w:r>
-        <w:t>登录成功则返回购物页面，失败则跳转回登录页面</w:t>
-      </w:r>
-    </w:p>
-    <w:p>
-      <w:pPr>
-        <w:pStyle w:val="3"/>
-      </w:pPr>
-      <w:r>
-        <w:t>4.3.3</w:t>
-      </w:r>
-      <w:r>
-        <w:t>搜索商品</w:t>
-      </w:r>
-    </w:p>
-    <w:p>
-      <w:r>
-        <w:t>用户</w:t>
-      </w:r>
-      <w:r>
-        <w:t>在搜索框输入查询的商品名</w:t>
-      </w:r>
-      <w:r>
-        <w:t>，对商品进行搜索并查看商品信息。</w:t>
-      </w:r>
-    </w:p>
-    <w:p>
-      <w:r>
-        <w:t>用例描述：搜索商品</w:t>
-      </w:r>
-    </w:p>
-    <w:p>
-      <w:r>
-        <w:t>执行者：客户</w:t>
-      </w:r>
-    </w:p>
-    <w:p>
-      <w:r>
-        <w:t>前置条件：用户点击搜索框</w:t>
-      </w:r>
-    </w:p>
-    <w:p>
-      <w:r>
-        <w:t>后置条件：跳转到搜索商品的商品列表页面</w:t>
-      </w:r>
-    </w:p>
-    <w:p>
-      <w:r>
-        <w:t>基本路径：</w:t>
-      </w:r>
-    </w:p>
-    <w:p>
-      <w:r>
-        <w:t>a)</w:t>
-      </w:r>
-      <w:r>
-        <w:t>用户点击搜索框，输入需要搜索的商品</w:t>
-      </w:r>
-    </w:p>
-    <w:p>
-      <w:r>
-        <w:t xml:space="preserve">b) </w:t>
-      </w:r>
-      <w:r>
-        <w:t>跳转到所搜索的商品列表页面</w:t>
-      </w:r>
-    </w:p>
-    <w:p>
-      <w:r>
-        <w:t>c)</w:t>
-      </w:r>
-      <w:r>
-        <w:t>点击商品，查看商品信息</w:t>
-      </w:r>
-    </w:p>
-    <w:p>
-      <w:pPr>
-        <w:pStyle w:val="3"/>
-      </w:pPr>
-      <w:r>
-        <w:rPr>
-          <w:rFonts w:hint="eastAsia"/>
-        </w:rPr>
-        <w:t>4.3</w:t>
-      </w:r>
-      <w:r>
-        <w:rPr>
-          <w:rFonts w:hint="eastAsia"/>
-        </w:rPr>
-        <w:t>.</w:t>
-      </w:r>
-      <w:r>
-        <w:rPr>
-          <w:rFonts w:hint="eastAsia"/>
-        </w:rPr>
-        <w:t>4</w:t>
-      </w:r>
-      <w:r>
-        <w:rPr>
-          <w:rFonts w:hint="eastAsia"/>
-        </w:rPr>
-        <w:t>咨询客服</w:t>
-      </w:r>
-    </w:p>
-    <w:p>
-      <w:r>
-        <w:rPr>
-          <w:rFonts w:hint="eastAsia"/>
-        </w:rPr>
-        <w:t>客户在商品详情页面</w:t>
-      </w:r>
-      <w:r>
-        <w:rPr>
-          <w:rFonts w:hint="eastAsia"/>
-        </w:rPr>
-        <w:t>或者店铺页面</w:t>
-      </w:r>
-      <w:r>
-        <w:rPr>
-          <w:rFonts w:hint="eastAsia"/>
-        </w:rPr>
-        <w:t>点击客服图标按钮，向客服咨询自己的问题。</w:t>
-      </w:r>
-    </w:p>
-    <w:p>
-      <w:r>
-        <w:t>用例描述：咨询客服</w:t>
-      </w:r>
-    </w:p>
-    <w:p>
-      <w:r>
-        <w:t>执行者：客户</w:t>
-      </w:r>
-    </w:p>
-    <w:p>
-      <w:r>
-        <w:t>前置条件：用户点击咨询客服按钮</w:t>
-      </w:r>
-    </w:p>
-    <w:p>
-      <w:r>
-        <w:t>后置条件：跳转到与客服的对话框页面</w:t>
-      </w:r>
-    </w:p>
-    <w:p>
-      <w:r>
-        <w:t>基本路径：</w:t>
-      </w:r>
-    </w:p>
-    <w:p>
-      <w:r>
-        <w:t>a)</w:t>
-      </w:r>
-      <w:r>
-        <w:t>进入商品详情页面或者店铺页面，点击咨询客服的按钮</w:t>
-      </w:r>
-    </w:p>
-    <w:p>
-      <w:r>
-        <w:t xml:space="preserve">b) </w:t>
-      </w:r>
-      <w:r>
-        <w:t>跳转到客服对话框页面</w:t>
-      </w:r>
-    </w:p>
-    <w:p>
-      <w:r>
-        <w:t>c)</w:t>
-      </w:r>
-      <w:r>
-        <w:t>在对话框中输入问题，向客服发送信息，咨询问题</w:t>
-      </w:r>
-    </w:p>
-    <w:p>
-      <w:pPr>
-        <w:pStyle w:val="3"/>
-      </w:pPr>
-      <w:r>
-        <w:rPr>
-          <w:rFonts w:hint="eastAsia"/>
-        </w:rPr>
-        <w:lastRenderedPageBreak/>
-        <w:t>4.3</w:t>
-      </w:r>
-      <w:r>
-        <w:t>.</w:t>
-      </w:r>
-      <w:r>
-        <w:rPr>
-          <w:rFonts w:hint="eastAsia"/>
-        </w:rPr>
-        <w:t>5</w:t>
-      </w:r>
-      <w:r>
-        <w:rPr>
-          <w:rFonts w:hint="eastAsia"/>
-        </w:rPr>
-        <w:t>管理订单</w:t>
-      </w:r>
-    </w:p>
-    <w:p>
-      <w:r>
-        <w:t>客户可以提交订单，取消订单，支付订单。提交订单来源于直接购买或者从购物车下单。</w:t>
-      </w:r>
-    </w:p>
-    <w:p>
-      <w:r>
-        <w:t>用例描述：管理订单</w:t>
-      </w:r>
-    </w:p>
-    <w:p>
-      <w:r>
-        <w:t>执行者：客户</w:t>
-      </w:r>
-    </w:p>
-    <w:p>
-      <w:r>
-        <w:t>前置条件：已经有需要购买的商品</w:t>
-      </w:r>
-    </w:p>
-    <w:p>
-      <w:r>
-        <w:t>后置条件：提交订单、取消订单或者支付订单</w:t>
-      </w:r>
-    </w:p>
-    <w:p>
-      <w:r>
-        <w:t>基本路径：</w:t>
-      </w:r>
-    </w:p>
-    <w:p>
-      <w:r>
-        <w:t>a)</w:t>
-      </w:r>
-      <w:r>
-        <w:t>将需要购买的商品加入购物车，在购物车中下单，或者直接购买商品</w:t>
-      </w:r>
-    </w:p>
-    <w:p>
-      <w:r>
-        <w:t xml:space="preserve">b) </w:t>
-      </w:r>
-      <w:r>
-        <w:t>如果确定购买，就提交订单，然后支付订单</w:t>
-      </w:r>
-    </w:p>
-    <w:p>
-      <w:r>
-        <w:t>c)</w:t>
-      </w:r>
-      <w:r>
-        <w:t>如果不想购买，就取消订单</w:t>
-      </w:r>
-    </w:p>
-    <w:p>
-      <w:pPr>
-        <w:pStyle w:val="3"/>
-      </w:pPr>
-      <w:r>
-        <w:rPr>
-          <w:rFonts w:hint="eastAsia"/>
-        </w:rPr>
-        <w:t>4.3</w:t>
-      </w:r>
-      <w:r>
-        <w:t>.</w:t>
-      </w:r>
-      <w:r>
-        <w:rPr>
-          <w:rFonts w:hint="eastAsia"/>
-        </w:rPr>
-        <w:t>6</w:t>
-      </w:r>
-      <w:r>
-        <w:rPr>
-          <w:rFonts w:hint="eastAsia"/>
-        </w:rPr>
-        <w:t>管理购物车</w:t>
-      </w:r>
-    </w:p>
-    <w:p>
-      <w:r>
-        <w:t>客户可以将需要购买的商品加入购物车一起来结算，也可以修改购物车中商品的属性</w:t>
-      </w:r>
-      <w:r>
-        <w:rPr>
-          <w:rFonts w:hint="eastAsia"/>
-        </w:rPr>
-        <w:t>（数量，款式等）；</w:t>
-      </w:r>
-      <w:r>
-        <w:rPr>
-          <w:rFonts w:hint="eastAsia"/>
-        </w:rPr>
-        <w:t>可以从购物车中删除不需要购买的商品。</w:t>
-      </w:r>
-      <w:r>
-        <w:rPr>
-          <w:rFonts w:hint="eastAsia"/>
-        </w:rPr>
-        <w:t>可以从购物车进行提交订单。</w:t>
-      </w:r>
-    </w:p>
-    <w:p>
-      <w:r>
-        <w:t>用例描述：管理购物车</w:t>
-      </w:r>
-    </w:p>
-    <w:p>
-      <w:r>
-        <w:t>执行者：客户</w:t>
-      </w:r>
-    </w:p>
-    <w:p>
-      <w:r>
-        <w:t>前置条件：购物车中有商品</w:t>
-      </w:r>
-    </w:p>
-    <w:p>
-      <w:r>
-        <w:t>后置条件：结算购物车中的商品或者删除商品</w:t>
-      </w:r>
-    </w:p>
-    <w:p>
-      <w:r>
-        <w:t>基本路径：</w:t>
-      </w:r>
-    </w:p>
-    <w:p>
-      <w:r>
-        <w:t>a)</w:t>
-      </w:r>
-      <w:r>
-        <w:t>将商品加入购物车</w:t>
-      </w:r>
-    </w:p>
-    <w:p>
-      <w:r>
-        <w:t xml:space="preserve">b) </w:t>
-      </w:r>
-      <w:r>
-        <w:t>在购物车中确定需要购买的商品数量和款式，不需要的商品可以删除</w:t>
-      </w:r>
-    </w:p>
-    <w:p>
-      <w:r>
-        <w:t>c)</w:t>
-      </w:r>
-      <w:r>
-        <w:t>结算购物车中的商品，可以单独结算，也可以一起结算</w:t>
-      </w:r>
-    </w:p>
-    <w:p>
-      <w:pPr>
-        <w:pStyle w:val="3"/>
-      </w:pPr>
-      <w:r>
-        <w:rPr>
-          <w:rFonts w:hint="eastAsia"/>
-        </w:rPr>
-        <w:t>4.3</w:t>
-      </w:r>
-      <w:r>
-        <w:t>.</w:t>
-      </w:r>
-      <w:r>
-        <w:rPr>
-          <w:rFonts w:hint="eastAsia"/>
-        </w:rPr>
-        <w:t>7</w:t>
-      </w:r>
-      <w:r>
-        <w:rPr>
-          <w:rFonts w:hint="eastAsia"/>
-        </w:rPr>
-        <w:t>收藏商品</w:t>
-      </w:r>
-    </w:p>
-    <w:p>
-      <w:r>
-        <w:rPr>
-          <w:rFonts w:hint="eastAsia"/>
-        </w:rPr>
-        <w:t>客户可以将喜爱的商品添加至收藏夹，</w:t>
-      </w:r>
-      <w:r>
-        <w:rPr>
-          <w:rFonts w:hint="eastAsia"/>
-        </w:rPr>
-        <w:t>也可以将收藏夹的商品移出</w:t>
-      </w:r>
-      <w:r>
-        <w:rPr>
-          <w:rFonts w:hint="eastAsia"/>
-        </w:rPr>
-        <w:t>收藏夹</w:t>
-      </w:r>
-      <w:r>
-        <w:rPr>
-          <w:rFonts w:hint="eastAsia"/>
-        </w:rPr>
-        <w:t>；从收藏夹可以点击商品到商品详情页去直接购买，也可以加入购物车。</w:t>
-      </w:r>
-    </w:p>
-    <w:p>
-      <w:r>
-        <w:t>用例描述：收藏商品</w:t>
-      </w:r>
-    </w:p>
-    <w:p>
-      <w:r>
-        <w:t>执行者：客户</w:t>
-      </w:r>
-    </w:p>
-    <w:p>
-      <w:r>
-        <w:t>前置条件：有喜欢的商品，但暂时不购买</w:t>
-      </w:r>
-    </w:p>
-    <w:p>
-      <w:r>
-        <w:t>后置条件：浏览收藏商品或者移除商品或者购买商品</w:t>
-      </w:r>
-    </w:p>
-    <w:p>
-      <w:r>
-        <w:t>基本路径：</w:t>
-      </w:r>
-    </w:p>
-    <w:p>
-      <w:r>
-        <w:t>a)</w:t>
-      </w:r>
-      <w:r>
-        <w:t>将商品加入收藏夹</w:t>
-      </w:r>
-    </w:p>
-    <w:p>
-      <w:r>
-        <w:t xml:space="preserve">b) </w:t>
-      </w:r>
-      <w:r>
-        <w:t>在收藏夹中移除不喜欢的商品</w:t>
-      </w:r>
-    </w:p>
-    <w:p>
-      <w:r>
-        <w:t>c)</w:t>
-      </w:r>
-      <w:r>
-        <w:t>在想要购买商品时点击进入商品详情页面购买</w:t>
-      </w:r>
-    </w:p>
-    <w:p>
-      <w:pPr>
-        <w:pStyle w:val="3"/>
-      </w:pPr>
-      <w:r>
-        <w:rPr>
-          <w:rFonts w:hint="eastAsia"/>
-        </w:rPr>
-        <w:t>4.3</w:t>
-      </w:r>
-      <w:r>
-        <w:t>.</w:t>
-      </w:r>
-      <w:r>
-        <w:rPr>
-          <w:rFonts w:hint="eastAsia"/>
-        </w:rPr>
-        <w:t>8</w:t>
-      </w:r>
-      <w:r>
-        <w:rPr>
-          <w:rFonts w:hint="eastAsia"/>
-        </w:rPr>
-        <w:t>查询物流</w:t>
-      </w:r>
-    </w:p>
-    <w:p>
-      <w:r>
-        <w:t>客户可以查询已支付订单的物流信息</w:t>
-      </w:r>
-      <w:r>
-        <w:t>，实时了解商品的流向</w:t>
-      </w:r>
-    </w:p>
-    <w:p>
-      <w:r>
-        <w:lastRenderedPageBreak/>
-        <w:t>用例描述：查询物流</w:t>
-      </w:r>
-    </w:p>
-    <w:p>
-      <w:r>
-        <w:t>执行者：客户</w:t>
-      </w:r>
-    </w:p>
-    <w:p>
-      <w:r>
-        <w:t>前置条件：商品已经发货</w:t>
-      </w:r>
-    </w:p>
-    <w:p>
-      <w:r>
-        <w:t>后置条件：商品运送的具体流向</w:t>
-      </w:r>
-    </w:p>
-    <w:p>
-      <w:r>
-        <w:t>基本路径：</w:t>
-      </w:r>
-    </w:p>
-    <w:p>
-      <w:r>
-        <w:t>a)</w:t>
-      </w:r>
-      <w:r>
-        <w:t>点击已发货的商品按钮</w:t>
-      </w:r>
-    </w:p>
-    <w:p>
-      <w:r>
-        <w:t xml:space="preserve">b) </w:t>
-      </w:r>
-      <w:r>
-        <w:t>查看物流信息</w:t>
-      </w:r>
-    </w:p>
-    <w:p>
-      <w:pPr>
-        <w:pStyle w:val="3"/>
-      </w:pPr>
-      <w:r>
-        <w:rPr>
-          <w:rFonts w:hint="eastAsia"/>
-        </w:rPr>
-        <w:t>4.3</w:t>
-      </w:r>
-      <w:r>
-        <w:t>.</w:t>
-      </w:r>
-      <w:r>
-        <w:rPr>
-          <w:rFonts w:hint="eastAsia"/>
-        </w:rPr>
-        <w:t>9</w:t>
-      </w:r>
-      <w:r>
-        <w:rPr>
-          <w:rFonts w:hint="eastAsia"/>
-        </w:rPr>
-        <w:t>管理个人信息</w:t>
-      </w:r>
-    </w:p>
-    <w:p>
-      <w:r>
-        <w:t>客户登录系统后，可以在个人中心对个人信息的增删改查</w:t>
-      </w:r>
-      <w:r>
-        <w:t>。</w:t>
-      </w:r>
-    </w:p>
-    <w:p>
-      <w:r>
-        <w:t>用例描述：管理个人信息</w:t>
-      </w:r>
-    </w:p>
-    <w:p>
-      <w:r>
-        <w:t>执行者：客户</w:t>
-      </w:r>
-    </w:p>
-    <w:p>
-      <w:r>
-        <w:t>前置条件：用户已登录系统</w:t>
-      </w:r>
-    </w:p>
-    <w:p>
-      <w:r>
-        <w:t>后置条件：个人信息修改后，可保存</w:t>
-      </w:r>
-    </w:p>
-    <w:p>
-      <w:r>
-        <w:t>基本路径：</w:t>
-      </w:r>
-    </w:p>
-    <w:p>
-      <w:r>
-        <w:t>a)</w:t>
-      </w:r>
-      <w:r>
-        <w:t>用户登录系统，进入个人信息页面</w:t>
-      </w:r>
-    </w:p>
-    <w:p>
-      <w:r>
-        <w:t xml:space="preserve">b) </w:t>
-      </w:r>
-      <w:r>
-        <w:t>查看自己的个人信息</w:t>
-      </w:r>
-    </w:p>
-    <w:p>
-      <w:r>
-        <w:t>c)</w:t>
-      </w:r>
-      <w:r>
-        <w:t>对需要修改的信息进行增删改</w:t>
-      </w:r>
-    </w:p>
-    <w:p/>
-    <w:p/>
-    <w:p>
-      <w:pPr>
-        <w:pStyle w:val="1"/>
-      </w:pPr>
-      <w:r>
-        <w:rPr>
-          <w:rFonts w:hint="eastAsia"/>
-        </w:rPr>
         <w:t>5.</w:t>
       </w:r>
       <w:r>
@@ -2891,15 +3247,15 @@
 </file>
 
 <file path=word/endnotes.xml><?xml version="1.0" encoding="utf-8"?>
-<w:endnotes xmlns:ve="http://schemas.openxmlformats.org/markup-compatibility/2006" xmlns:o="urn:schemas-microsoft-com:office:office" xmlns:r="http://schemas.openxmlformats.org/officeDocument/2006/relationships" xmlns:m="http://schemas.openxmlformats.org/officeDocument/2006/math" xmlns:v="urn:schemas-microsoft-com:vml" xmlns:wp="http://schemas.openxmlformats.org/drawingml/2006/wordprocessingDrawing" xmlns:w10="urn:schemas-microsoft-com:office:word" xmlns:w="http://schemas.openxmlformats.org/wordprocessingml/2006/main" xmlns:wne="http://schemas.microsoft.com/office/word/2006/wordml">
-  <w:endnote w:type="separator" w:id="0">
+<w:endnotes xmlns:wpc="http://schemas.microsoft.com/office/word/2010/wordprocessingCanvas" xmlns:mc="http://schemas.openxmlformats.org/markup-compatibility/2006" xmlns:o="urn:schemas-microsoft-com:office:office" xmlns:r="http://schemas.openxmlformats.org/officeDocument/2006/relationships" xmlns:m="http://schemas.openxmlformats.org/officeDocument/2006/math" xmlns:v="urn:schemas-microsoft-com:vml" xmlns:wp14="http://schemas.microsoft.com/office/word/2010/wordprocessingDrawing" xmlns:wp="http://schemas.openxmlformats.org/drawingml/2006/wordprocessingDrawing" xmlns:w10="urn:schemas-microsoft-com:office:word" xmlns:w="http://schemas.openxmlformats.org/wordprocessingml/2006/main" xmlns:w14="http://schemas.microsoft.com/office/word/2010/wordml" xmlns:w15="http://schemas.microsoft.com/office/word/2012/wordml" xmlns:wpg="http://schemas.microsoft.com/office/word/2010/wordprocessingGroup" xmlns:wpi="http://schemas.microsoft.com/office/word/2010/wordprocessingInk" xmlns:wne="http://schemas.microsoft.com/office/word/2006/wordml" xmlns:wps="http://schemas.microsoft.com/office/word/2010/wordprocessingShape" mc:Ignorable="w14 w15 wp14">
+  <w:endnote w:type="separator" w:id="-1">
     <w:p>
       <w:r>
         <w:separator/>
       </w:r>
     </w:p>
   </w:endnote>
-  <w:endnote w:type="continuationSeparator" w:id="1">
+  <w:endnote w:type="continuationSeparator" w:id="0">
     <w:p>
       <w:r>
         <w:continuationSeparator/>
@@ -2910,15 +3266,15 @@
 </file>
 
 <file path=word/footnotes.xml><?xml version="1.0" encoding="utf-8"?>
-<w:footnotes xmlns:ve="http://schemas.openxmlformats.org/markup-compatibility/2006" xmlns:o="urn:schemas-microsoft-com:office:office" xmlns:r="http://schemas.openxmlformats.org/officeDocument/2006/relationships" xmlns:m="http://schemas.openxmlformats.org/officeDocument/2006/math" xmlns:v="urn:schemas-microsoft-com:vml" xmlns:wp="http://schemas.openxmlformats.org/drawingml/2006/wordprocessingDrawing" xmlns:w10="urn:schemas-microsoft-com:office:word" xmlns:w="http://schemas.openxmlformats.org/wordprocessingml/2006/main" xmlns:wne="http://schemas.microsoft.com/office/word/2006/wordml">
-  <w:footnote w:type="separator" w:id="0">
+<w:footnotes xmlns:wpc="http://schemas.microsoft.com/office/word/2010/wordprocessingCanvas" xmlns:mc="http://schemas.openxmlformats.org/markup-compatibility/2006" xmlns:o="urn:schemas-microsoft-com:office:office" xmlns:r="http://schemas.openxmlformats.org/officeDocument/2006/relationships" xmlns:m="http://schemas.openxmlformats.org/officeDocument/2006/math" xmlns:v="urn:schemas-microsoft-com:vml" xmlns:wp14="http://schemas.microsoft.com/office/word/2010/wordprocessingDrawing" xmlns:wp="http://schemas.openxmlformats.org/drawingml/2006/wordprocessingDrawing" xmlns:w10="urn:schemas-microsoft-com:office:word" xmlns:w="http://schemas.openxmlformats.org/wordprocessingml/2006/main" xmlns:w14="http://schemas.microsoft.com/office/word/2010/wordml" xmlns:w15="http://schemas.microsoft.com/office/word/2012/wordml" xmlns:wpg="http://schemas.microsoft.com/office/word/2010/wordprocessingGroup" xmlns:wpi="http://schemas.microsoft.com/office/word/2010/wordprocessingInk" xmlns:wne="http://schemas.microsoft.com/office/word/2006/wordml" xmlns:wps="http://schemas.microsoft.com/office/word/2010/wordprocessingShape" mc:Ignorable="w14 w15 wp14">
+  <w:footnote w:type="separator" w:id="-1">
     <w:p>
       <w:r>
         <w:separator/>
       </w:r>
     </w:p>
   </w:footnote>
-  <w:footnote w:type="continuationSeparator" w:id="1">
+  <w:footnote w:type="continuationSeparator" w:id="0">
     <w:p>
       <w:r>
         <w:continuationSeparator/>
@@ -2929,7 +3285,7 @@
 </file>
 
 <file path=word/numbering.xml><?xml version="1.0" encoding="utf-8"?>
-<w:numbering xmlns:ve="http://schemas.openxmlformats.org/markup-compatibility/2006" xmlns:o="urn:schemas-microsoft-com:office:office" xmlns:r="http://schemas.openxmlformats.org/officeDocument/2006/relationships" xmlns:m="http://schemas.openxmlformats.org/officeDocument/2006/math" xmlns:v="urn:schemas-microsoft-com:vml" xmlns:wp="http://schemas.openxmlformats.org/drawingml/2006/wordprocessingDrawing" xmlns:w10="urn:schemas-microsoft-com:office:word" xmlns:w="http://schemas.openxmlformats.org/wordprocessingml/2006/main" xmlns:wne="http://schemas.microsoft.com/office/word/2006/wordml">
+<w:numbering xmlns:wpc="http://schemas.microsoft.com/office/word/2010/wordprocessingCanvas" xmlns:mc="http://schemas.openxmlformats.org/markup-compatibility/2006" xmlns:o="urn:schemas-microsoft-com:office:office" xmlns:r="http://schemas.openxmlformats.org/officeDocument/2006/relationships" xmlns:m="http://schemas.openxmlformats.org/officeDocument/2006/math" xmlns:v="urn:schemas-microsoft-com:vml" xmlns:wp14="http://schemas.microsoft.com/office/word/2010/wordprocessingDrawing" xmlns:wp="http://schemas.openxmlformats.org/drawingml/2006/wordprocessingDrawing" xmlns:w10="urn:schemas-microsoft-com:office:word" xmlns:w="http://schemas.openxmlformats.org/wordprocessingml/2006/main" xmlns:w14="http://schemas.microsoft.com/office/word/2010/wordml" xmlns:w15="http://schemas.microsoft.com/office/word/2012/wordml" xmlns:wpg="http://schemas.microsoft.com/office/word/2010/wordprocessingGroup" xmlns:wpi="http://schemas.microsoft.com/office/word/2010/wordprocessingInk" xmlns:wne="http://schemas.microsoft.com/office/word/2006/wordml" xmlns:wps="http://schemas.microsoft.com/office/word/2010/wordprocessingShape" mc:Ignorable="w14 w15 wp14">
   <w:abstractNum w:abstractNumId="0">
     <w:nsid w:val="57A40616"/>
     <w:multiLevelType w:val="hybridMultilevel"/>
@@ -3166,7 +3522,7 @@
 </file>
 
 <file path=word/styles.xml><?xml version="1.0" encoding="utf-8"?>
-<w:styles xmlns:r="http://schemas.openxmlformats.org/officeDocument/2006/relationships" xmlns:w="http://schemas.openxmlformats.org/wordprocessingml/2006/main">
+<w:styles xmlns:mc="http://schemas.openxmlformats.org/markup-compatibility/2006" xmlns:r="http://schemas.openxmlformats.org/officeDocument/2006/relationships" xmlns:w="http://schemas.openxmlformats.org/wordprocessingml/2006/main" xmlns:w14="http://schemas.microsoft.com/office/word/2010/wordml" xmlns:w15="http://schemas.microsoft.com/office/word/2012/wordml" mc:Ignorable="w14 w15">
   <w:docDefaults>
     <w:rPrDefault>
       <w:rPr>
@@ -3179,144 +3535,378 @@
     </w:rPrDefault>
     <w:pPrDefault/>
   </w:docDefaults>
-  <w:latentStyles w:defLockedState="0" w:defUIPriority="99" w:defSemiHidden="1" w:defUnhideWhenUsed="1" w:defQFormat="0" w:count="267">
-    <w:lsdException w:name="Normal" w:semiHidden="0" w:uiPriority="0" w:unhideWhenUsed="0" w:qFormat="1"/>
-    <w:lsdException w:name="heading 1" w:semiHidden="0" w:uiPriority="9" w:unhideWhenUsed="0" w:qFormat="1"/>
-    <w:lsdException w:name="heading 2" w:uiPriority="9" w:qFormat="1"/>
-    <w:lsdException w:name="heading 3" w:uiPriority="9" w:qFormat="1"/>
-    <w:lsdException w:name="heading 4" w:uiPriority="9" w:qFormat="1"/>
-    <w:lsdException w:name="heading 5" w:uiPriority="9" w:qFormat="1"/>
-    <w:lsdException w:name="heading 6" w:uiPriority="9" w:qFormat="1"/>
-    <w:lsdException w:name="heading 7" w:uiPriority="9" w:qFormat="1"/>
-    <w:lsdException w:name="heading 8" w:uiPriority="9" w:qFormat="1"/>
-    <w:lsdException w:name="heading 9" w:uiPriority="9" w:qFormat="1"/>
-    <w:lsdException w:name="toc 1" w:uiPriority="39"/>
-    <w:lsdException w:name="toc 2" w:uiPriority="39"/>
-    <w:lsdException w:name="toc 3" w:uiPriority="39"/>
-    <w:lsdException w:name="toc 4" w:uiPriority="39"/>
-    <w:lsdException w:name="toc 5" w:uiPriority="39"/>
-    <w:lsdException w:name="toc 6" w:uiPriority="39"/>
-    <w:lsdException w:name="toc 7" w:uiPriority="39"/>
-    <w:lsdException w:name="toc 8" w:uiPriority="39"/>
-    <w:lsdException w:name="toc 9" w:uiPriority="39"/>
-    <w:lsdException w:name="caption" w:uiPriority="35" w:qFormat="1"/>
-    <w:lsdException w:name="Title" w:semiHidden="0" w:uiPriority="10" w:unhideWhenUsed="0" w:qFormat="1"/>
-    <w:lsdException w:name="Default Paragraph Font" w:uiPriority="1"/>
-    <w:lsdException w:name="Subtitle" w:semiHidden="0" w:uiPriority="11" w:unhideWhenUsed="0" w:qFormat="1"/>
-    <w:lsdException w:name="Strong" w:semiHidden="0" w:uiPriority="22" w:unhideWhenUsed="0" w:qFormat="1"/>
-    <w:lsdException w:name="Emphasis" w:semiHidden="0" w:uiPriority="20" w:unhideWhenUsed="0" w:qFormat="1"/>
-    <w:lsdException w:name="Table Grid" w:semiHidden="0" w:uiPriority="39" w:unhideWhenUsed="0"/>
-    <w:lsdException w:name="Placeholder Text" w:unhideWhenUsed="0"/>
-    <w:lsdException w:name="No Spacing" w:semiHidden="0" w:uiPriority="1" w:unhideWhenUsed="0" w:qFormat="1"/>
-    <w:lsdException w:name="Light Shading" w:semiHidden="0" w:uiPriority="60" w:unhideWhenUsed="0"/>
-    <w:lsdException w:name="Light List" w:semiHidden="0" w:uiPriority="61" w:unhideWhenUsed="0"/>
-    <w:lsdException w:name="Light Grid" w:semiHidden="0" w:uiPriority="62" w:unhideWhenUsed="0"/>
-    <w:lsdException w:name="Medium Shading 1" w:semiHidden="0" w:uiPriority="63" w:unhideWhenUsed="0"/>
-    <w:lsdException w:name="Medium Shading 2" w:semiHidden="0" w:uiPriority="64" w:unhideWhenUsed="0"/>
-    <w:lsdException w:name="Medium List 1" w:semiHidden="0" w:uiPriority="65" w:unhideWhenUsed="0"/>
-    <w:lsdException w:name="Medium List 2" w:semiHidden="0" w:uiPriority="66" w:unhideWhenUsed="0"/>
-    <w:lsdException w:name="Medium Grid 1" w:semiHidden="0" w:uiPriority="67" w:unhideWhenUsed="0"/>
-    <w:lsdException w:name="Medium Grid 2" w:semiHidden="0" w:uiPriority="68" w:unhideWhenUsed="0"/>
-    <w:lsdException w:name="Medium Grid 3" w:semiHidden="0" w:uiPriority="69" w:unhideWhenUsed="0"/>
-    <w:lsdException w:name="Dark List" w:semiHidden="0" w:uiPriority="70" w:unhideWhenUsed="0"/>
-    <w:lsdException w:name="Colorful Shading" w:semiHidden="0" w:uiPriority="71" w:unhideWhenUsed="0"/>
-    <w:lsdException w:name="Colorful List" w:semiHidden="0" w:uiPriority="72" w:unhideWhenUsed="0"/>
-    <w:lsdException w:name="Colorful Grid" w:semiHidden="0" w:uiPriority="73" w:unhideWhenUsed="0"/>
-    <w:lsdException w:name="Light Shading Accent 1" w:semiHidden="0" w:uiPriority="60" w:unhideWhenUsed="0"/>
-    <w:lsdException w:name="Light List Accent 1" w:semiHidden="0" w:uiPriority="61" w:unhideWhenUsed="0"/>
-    <w:lsdException w:name="Light Grid Accent 1" w:semiHidden="0" w:uiPriority="62" w:unhideWhenUsed="0"/>
-    <w:lsdException w:name="Medium Shading 1 Accent 1" w:semiHidden="0" w:uiPriority="63" w:unhideWhenUsed="0"/>
-    <w:lsdException w:name="Medium Shading 2 Accent 1" w:semiHidden="0" w:uiPriority="64" w:unhideWhenUsed="0"/>
-    <w:lsdException w:name="Medium List 1 Accent 1" w:semiHidden="0" w:uiPriority="65" w:unhideWhenUsed="0"/>
-    <w:lsdException w:name="Revision" w:unhideWhenUsed="0"/>
-    <w:lsdException w:name="List Paragraph" w:semiHidden="0" w:uiPriority="34" w:unhideWhenUsed="0" w:qFormat="1"/>
-    <w:lsdException w:name="Quote" w:semiHidden="0" w:uiPriority="29" w:unhideWhenUsed="0" w:qFormat="1"/>
-    <w:lsdException w:name="Intense Quote" w:semiHidden="0" w:uiPriority="30" w:unhideWhenUsed="0" w:qFormat="1"/>
-    <w:lsdException w:name="Medium List 2 Accent 1" w:semiHidden="0" w:uiPriority="66" w:unhideWhenUsed="0"/>
-    <w:lsdException w:name="Medium Grid 1 Accent 1" w:semiHidden="0" w:uiPriority="67" w:unhideWhenUsed="0"/>
-    <w:lsdException w:name="Medium Grid 2 Accent 1" w:semiHidden="0" w:uiPriority="68" w:unhideWhenUsed="0"/>
-    <w:lsdException w:name="Medium Grid 3 Accent 1" w:semiHidden="0" w:uiPriority="69" w:unhideWhenUsed="0"/>
-    <w:lsdException w:name="Dark List Accent 1" w:semiHidden="0" w:uiPriority="70" w:unhideWhenUsed="0"/>
-    <w:lsdException w:name="Colorful Shading Accent 1" w:semiHidden="0" w:uiPriority="71" w:unhideWhenUsed="0"/>
-    <w:lsdException w:name="Colorful List Accent 1" w:semiHidden="0" w:uiPriority="72" w:unhideWhenUsed="0"/>
-    <w:lsdException w:name="Colorful Grid Accent 1" w:semiHidden="0" w:uiPriority="73" w:unhideWhenUsed="0"/>
-    <w:lsdException w:name="Light Shading Accent 2" w:semiHidden="0" w:uiPriority="60" w:unhideWhenUsed="0"/>
-    <w:lsdException w:name="Light List Accent 2" w:semiHidden="0" w:uiPriority="61" w:unhideWhenUsed="0"/>
-    <w:lsdException w:name="Light Grid Accent 2" w:semiHidden="0" w:uiPriority="62" w:unhideWhenUsed="0"/>
-    <w:lsdException w:name="Medium Shading 1 Accent 2" w:semiHidden="0" w:uiPriority="63" w:unhideWhenUsed="0"/>
-    <w:lsdException w:name="Medium Shading 2 Accent 2" w:semiHidden="0" w:uiPriority="64" w:unhideWhenUsed="0"/>
-    <w:lsdException w:name="Medium List 1 Accent 2" w:semiHidden="0" w:uiPriority="65" w:unhideWhenUsed="0"/>
-    <w:lsdException w:name="Medium List 2 Accent 2" w:semiHidden="0" w:uiPriority="66" w:unhideWhenUsed="0"/>
-    <w:lsdException w:name="Medium Grid 1 Accent 2" w:semiHidden="0" w:uiPriority="67" w:unhideWhenUsed="0"/>
-    <w:lsdException w:name="Medium Grid 2 Accent 2" w:semiHidden="0" w:uiPriority="68" w:unhideWhenUsed="0"/>
-    <w:lsdException w:name="Medium Grid 3 Accent 2" w:semiHidden="0" w:uiPriority="69" w:unhideWhenUsed="0"/>
-    <w:lsdException w:name="Dark List Accent 2" w:semiHidden="0" w:uiPriority="70" w:unhideWhenUsed="0"/>
-    <w:lsdException w:name="Colorful Shading Accent 2" w:semiHidden="0" w:uiPriority="71" w:unhideWhenUsed="0"/>
-    <w:lsdException w:name="Colorful List Accent 2" w:semiHidden="0" w:uiPriority="72" w:unhideWhenUsed="0"/>
-    <w:lsdException w:name="Colorful Grid Accent 2" w:semiHidden="0" w:uiPriority="73" w:unhideWhenUsed="0"/>
-    <w:lsdException w:name="Light Shading Accent 3" w:semiHidden="0" w:uiPriority="60" w:unhideWhenUsed="0"/>
-    <w:lsdException w:name="Light List Accent 3" w:semiHidden="0" w:uiPriority="61" w:unhideWhenUsed="0"/>
-    <w:lsdException w:name="Light Grid Accent 3" w:semiHidden="0" w:uiPriority="62" w:unhideWhenUsed="0"/>
-    <w:lsdException w:name="Medium Shading 1 Accent 3" w:semiHidden="0" w:uiPriority="63" w:unhideWhenUsed="0"/>
-    <w:lsdException w:name="Medium Shading 2 Accent 3" w:semiHidden="0" w:uiPriority="64" w:unhideWhenUsed="0"/>
-    <w:lsdException w:name="Medium List 1 Accent 3" w:semiHidden="0" w:uiPriority="65" w:unhideWhenUsed="0"/>
-    <w:lsdException w:name="Medium List 2 Accent 3" w:semiHidden="0" w:uiPriority="66" w:unhideWhenUsed="0"/>
-    <w:lsdException w:name="Medium Grid 1 Accent 3" w:semiHidden="0" w:uiPriority="67" w:unhideWhenUsed="0"/>
-    <w:lsdException w:name="Medium Grid 2 Accent 3" w:semiHidden="0" w:uiPriority="68" w:unhideWhenUsed="0"/>
-    <w:lsdException w:name="Medium Grid 3 Accent 3" w:semiHidden="0" w:uiPriority="69" w:unhideWhenUsed="0"/>
-    <w:lsdException w:name="Dark List Accent 3" w:semiHidden="0" w:uiPriority="70" w:unhideWhenUsed="0"/>
-    <w:lsdException w:name="Colorful Shading Accent 3" w:semiHidden="0" w:uiPriority="71" w:unhideWhenUsed="0"/>
-    <w:lsdException w:name="Colorful List Accent 3" w:semiHidden="0" w:uiPriority="72" w:unhideWhenUsed="0"/>
-    <w:lsdException w:name="Colorful Grid Accent 3" w:semiHidden="0" w:uiPriority="73" w:unhideWhenUsed="0"/>
-    <w:lsdException w:name="Light Shading Accent 4" w:semiHidden="0" w:uiPriority="60" w:unhideWhenUsed="0"/>
-    <w:lsdException w:name="Light List Accent 4" w:semiHidden="0" w:uiPriority="61" w:unhideWhenUsed="0"/>
-    <w:lsdException w:name="Light Grid Accent 4" w:semiHidden="0" w:uiPriority="62" w:unhideWhenUsed="0"/>
-    <w:lsdException w:name="Medium Shading 1 Accent 4" w:semiHidden="0" w:uiPriority="63" w:unhideWhenUsed="0"/>
-    <w:lsdException w:name="Medium Shading 2 Accent 4" w:semiHidden="0" w:uiPriority="64" w:unhideWhenUsed="0"/>
-    <w:lsdException w:name="Medium List 1 Accent 4" w:semiHidden="0" w:uiPriority="65" w:unhideWhenUsed="0"/>
-    <w:lsdException w:name="Medium List 2 Accent 4" w:semiHidden="0" w:uiPriority="66" w:unhideWhenUsed="0"/>
-    <w:lsdException w:name="Medium Grid 1 Accent 4" w:semiHidden="0" w:uiPriority="67" w:unhideWhenUsed="0"/>
-    <w:lsdException w:name="Medium Grid 2 Accent 4" w:semiHidden="0" w:uiPriority="68" w:unhideWhenUsed="0"/>
-    <w:lsdException w:name="Medium Grid 3 Accent 4" w:semiHidden="0" w:uiPriority="69" w:unhideWhenUsed="0"/>
-    <w:lsdException w:name="Dark List Accent 4" w:semiHidden="0" w:uiPriority="70" w:unhideWhenUsed="0"/>
-    <w:lsdException w:name="Colorful Shading Accent 4" w:semiHidden="0" w:uiPriority="71" w:unhideWhenUsed="0"/>
-    <w:lsdException w:name="Colorful List Accent 4" w:semiHidden="0" w:uiPriority="72" w:unhideWhenUsed="0"/>
-    <w:lsdException w:name="Colorful Grid Accent 4" w:semiHidden="0" w:uiPriority="73" w:unhideWhenUsed="0"/>
-    <w:lsdException w:name="Light Shading Accent 5" w:semiHidden="0" w:uiPriority="60" w:unhideWhenUsed="0"/>
-    <w:lsdException w:name="Light List Accent 5" w:semiHidden="0" w:uiPriority="61" w:unhideWhenUsed="0"/>
-    <w:lsdException w:name="Light Grid Accent 5" w:semiHidden="0" w:uiPriority="62" w:unhideWhenUsed="0"/>
-    <w:lsdException w:name="Medium Shading 1 Accent 5" w:semiHidden="0" w:uiPriority="63" w:unhideWhenUsed="0"/>
-    <w:lsdException w:name="Medium Shading 2 Accent 5" w:semiHidden="0" w:uiPriority="64" w:unhideWhenUsed="0"/>
-    <w:lsdException w:name="Medium List 1 Accent 5" w:semiHidden="0" w:uiPriority="65" w:unhideWhenUsed="0"/>
-    <w:lsdException w:name="Medium List 2 Accent 5" w:semiHidden="0" w:uiPriority="66" w:unhideWhenUsed="0"/>
-    <w:lsdException w:name="Medium Grid 1 Accent 5" w:semiHidden="0" w:uiPriority="67" w:unhideWhenUsed="0"/>
-    <w:lsdException w:name="Medium Grid 2 Accent 5" w:semiHidden="0" w:uiPriority="68" w:unhideWhenUsed="0"/>
-    <w:lsdException w:name="Medium Grid 3 Accent 5" w:semiHidden="0" w:uiPriority="69" w:unhideWhenUsed="0"/>
-    <w:lsdException w:name="Dark List Accent 5" w:semiHidden="0" w:uiPriority="70" w:unhideWhenUsed="0"/>
-    <w:lsdException w:name="Colorful Shading Accent 5" w:semiHidden="0" w:uiPriority="71" w:unhideWhenUsed="0"/>
-    <w:lsdException w:name="Colorful List Accent 5" w:semiHidden="0" w:uiPriority="72" w:unhideWhenUsed="0"/>
-    <w:lsdException w:name="Colorful Grid Accent 5" w:semiHidden="0" w:uiPriority="73" w:unhideWhenUsed="0"/>
-    <w:lsdException w:name="Light Shading Accent 6" w:semiHidden="0" w:uiPriority="60" w:unhideWhenUsed="0"/>
-    <w:lsdException w:name="Light List Accent 6" w:semiHidden="0" w:uiPriority="61" w:unhideWhenUsed="0"/>
-    <w:lsdException w:name="Light Grid Accent 6" w:semiHidden="0" w:uiPriority="62" w:unhideWhenUsed="0"/>
-    <w:lsdException w:name="Medium Shading 1 Accent 6" w:semiHidden="0" w:uiPriority="63" w:unhideWhenUsed="0"/>
-    <w:lsdException w:name="Medium Shading 2 Accent 6" w:semiHidden="0" w:uiPriority="64" w:unhideWhenUsed="0"/>
-    <w:lsdException w:name="Medium List 1 Accent 6" w:semiHidden="0" w:uiPriority="65" w:unhideWhenUsed="0"/>
-    <w:lsdException w:name="Medium List 2 Accent 6" w:semiHidden="0" w:uiPriority="66" w:unhideWhenUsed="0"/>
-    <w:lsdException w:name="Medium Grid 1 Accent 6" w:semiHidden="0" w:uiPriority="67" w:unhideWhenUsed="0"/>
-    <w:lsdException w:name="Medium Grid 2 Accent 6" w:semiHidden="0" w:uiPriority="68" w:unhideWhenUsed="0"/>
-    <w:lsdException w:name="Medium Grid 3 Accent 6" w:semiHidden="0" w:uiPriority="69" w:unhideWhenUsed="0"/>
-    <w:lsdException w:name="Dark List Accent 6" w:semiHidden="0" w:uiPriority="70" w:unhideWhenUsed="0"/>
-    <w:lsdException w:name="Colorful Shading Accent 6" w:semiHidden="0" w:uiPriority="71" w:unhideWhenUsed="0"/>
-    <w:lsdException w:name="Colorful List Accent 6" w:semiHidden="0" w:uiPriority="72" w:unhideWhenUsed="0"/>
-    <w:lsdException w:name="Colorful Grid Accent 6" w:semiHidden="0" w:uiPriority="73" w:unhideWhenUsed="0"/>
-    <w:lsdException w:name="Subtle Emphasis" w:semiHidden="0" w:uiPriority="19" w:unhideWhenUsed="0" w:qFormat="1"/>
-    <w:lsdException w:name="Intense Emphasis" w:semiHidden="0" w:uiPriority="21" w:unhideWhenUsed="0" w:qFormat="1"/>
-    <w:lsdException w:name="Subtle Reference" w:semiHidden="0" w:uiPriority="31" w:unhideWhenUsed="0" w:qFormat="1"/>
-    <w:lsdException w:name="Intense Reference" w:semiHidden="0" w:uiPriority="32" w:unhideWhenUsed="0" w:qFormat="1"/>
-    <w:lsdException w:name="Book Title" w:semiHidden="0" w:uiPriority="33" w:unhideWhenUsed="0" w:qFormat="1"/>
-    <w:lsdException w:name="Bibliography" w:uiPriority="37"/>
-    <w:lsdException w:name="TOC Heading" w:uiPriority="39" w:qFormat="1"/>
+  <w:latentStyles w:defLockedState="0" w:defUIPriority="99" w:defSemiHidden="0" w:defUnhideWhenUsed="0" w:defQFormat="0" w:count="371">
+    <w:lsdException w:name="Normal" w:uiPriority="0" w:qFormat="1"/>
+    <w:lsdException w:name="heading 1" w:uiPriority="9" w:qFormat="1"/>
+    <w:lsdException w:name="heading 2" w:semiHidden="1" w:uiPriority="9" w:unhideWhenUsed="1" w:qFormat="1"/>
+    <w:lsdException w:name="heading 3" w:semiHidden="1" w:uiPriority="9" w:unhideWhenUsed="1" w:qFormat="1"/>
+    <w:lsdException w:name="heading 4" w:semiHidden="1" w:uiPriority="9" w:unhideWhenUsed="1" w:qFormat="1"/>
+    <w:lsdException w:name="heading 5" w:semiHidden="1" w:uiPriority="9" w:unhideWhenUsed="1" w:qFormat="1"/>
+    <w:lsdException w:name="heading 6" w:semiHidden="1" w:uiPriority="9" w:unhideWhenUsed="1" w:qFormat="1"/>
+    <w:lsdException w:name="heading 7" w:semiHidden="1" w:uiPriority="9" w:unhideWhenUsed="1" w:qFormat="1"/>
+    <w:lsdException w:name="heading 8" w:semiHidden="1" w:uiPriority="9" w:unhideWhenUsed="1" w:qFormat="1"/>
+    <w:lsdException w:name="heading 9" w:semiHidden="1" w:uiPriority="9" w:unhideWhenUsed="1" w:qFormat="1"/>
+    <w:lsdException w:name="index 1" w:semiHidden="1" w:unhideWhenUsed="1"/>
+    <w:lsdException w:name="index 2" w:semiHidden="1" w:unhideWhenUsed="1"/>
+    <w:lsdException w:name="index 3" w:semiHidden="1" w:unhideWhenUsed="1"/>
+    <w:lsdException w:name="index 4" w:semiHidden="1" w:unhideWhenUsed="1"/>
+    <w:lsdException w:name="index 5" w:semiHidden="1" w:unhideWhenUsed="1"/>
+    <w:lsdException w:name="index 6" w:semiHidden="1" w:unhideWhenUsed="1"/>
+    <w:lsdException w:name="index 7" w:semiHidden="1" w:unhideWhenUsed="1"/>
+    <w:lsdException w:name="index 8" w:semiHidden="1" w:unhideWhenUsed="1"/>
+    <w:lsdException w:name="index 9" w:semiHidden="1" w:unhideWhenUsed="1"/>
+    <w:lsdException w:name="toc 1" w:semiHidden="1" w:uiPriority="39" w:unhideWhenUsed="1"/>
+    <w:lsdException w:name="toc 2" w:semiHidden="1" w:uiPriority="39" w:unhideWhenUsed="1"/>
+    <w:lsdException w:name="toc 3" w:semiHidden="1" w:uiPriority="39" w:unhideWhenUsed="1"/>
+    <w:lsdException w:name="toc 4" w:semiHidden="1" w:uiPriority="39" w:unhideWhenUsed="1"/>
+    <w:lsdException w:name="toc 5" w:semiHidden="1" w:uiPriority="39" w:unhideWhenUsed="1"/>
+    <w:lsdException w:name="toc 6" w:semiHidden="1" w:uiPriority="39" w:unhideWhenUsed="1"/>
+    <w:lsdException w:name="toc 7" w:semiHidden="1" w:uiPriority="39" w:unhideWhenUsed="1"/>
+    <w:lsdException w:name="toc 8" w:semiHidden="1" w:uiPriority="39" w:unhideWhenUsed="1"/>
+    <w:lsdException w:name="toc 9" w:semiHidden="1" w:uiPriority="39" w:unhideWhenUsed="1"/>
+    <w:lsdException w:name="Normal Indent" w:semiHidden="1" w:unhideWhenUsed="1"/>
+    <w:lsdException w:name="footnote text" w:semiHidden="1" w:unhideWhenUsed="1"/>
+    <w:lsdException w:name="annotation text" w:semiHidden="1" w:unhideWhenUsed="1"/>
+    <w:lsdException w:name="header" w:semiHidden="1" w:unhideWhenUsed="1"/>
+    <w:lsdException w:name="footer" w:semiHidden="1" w:unhideWhenUsed="1"/>
+    <w:lsdException w:name="index heading" w:semiHidden="1" w:unhideWhenUsed="1"/>
+    <w:lsdException w:name="caption" w:semiHidden="1" w:uiPriority="35" w:unhideWhenUsed="1" w:qFormat="1"/>
+    <w:lsdException w:name="table of figures" w:semiHidden="1" w:unhideWhenUsed="1"/>
+    <w:lsdException w:name="envelope address" w:semiHidden="1" w:unhideWhenUsed="1"/>
+    <w:lsdException w:name="envelope return" w:semiHidden="1" w:unhideWhenUsed="1"/>
+    <w:lsdException w:name="footnote reference" w:semiHidden="1" w:unhideWhenUsed="1"/>
+    <w:lsdException w:name="annotation reference" w:semiHidden="1" w:unhideWhenUsed="1"/>
+    <w:lsdException w:name="line number" w:semiHidden="1" w:unhideWhenUsed="1"/>
+    <w:lsdException w:name="page number" w:semiHidden="1" w:unhideWhenUsed="1"/>
+    <w:lsdException w:name="endnote reference" w:semiHidden="1" w:unhideWhenUsed="1"/>
+    <w:lsdException w:name="endnote text" w:semiHidden="1" w:unhideWhenUsed="1"/>
+    <w:lsdException w:name="table of authorities" w:semiHidden="1" w:unhideWhenUsed="1"/>
+    <w:lsdException w:name="macro" w:semiHidden="1" w:unhideWhenUsed="1"/>
+    <w:lsdException w:name="toa heading" w:semiHidden="1" w:unhideWhenUsed="1"/>
+    <w:lsdException w:name="List" w:semiHidden="1" w:unhideWhenUsed="1"/>
+    <w:lsdException w:name="List Bullet" w:semiHidden="1" w:unhideWhenUsed="1"/>
+    <w:lsdException w:name="List Number" w:semiHidden="1" w:unhideWhenUsed="1"/>
+    <w:lsdException w:name="List 2" w:semiHidden="1" w:unhideWhenUsed="1"/>
+    <w:lsdException w:name="List 3" w:semiHidden="1" w:unhideWhenUsed="1"/>
+    <w:lsdException w:name="List 4" w:semiHidden="1" w:unhideWhenUsed="1"/>
+    <w:lsdException w:name="List 5" w:semiHidden="1" w:unhideWhenUsed="1"/>
+    <w:lsdException w:name="List Bullet 2" w:semiHidden="1" w:unhideWhenUsed="1"/>
+    <w:lsdException w:name="List Bullet 3" w:semiHidden="1" w:unhideWhenUsed="1"/>
+    <w:lsdException w:name="List Bullet 4" w:semiHidden="1" w:unhideWhenUsed="1"/>
+    <w:lsdException w:name="List Bullet 5" w:semiHidden="1" w:unhideWhenUsed="1"/>
+    <w:lsdException w:name="List Number 2" w:semiHidden="1" w:unhideWhenUsed="1"/>
+    <w:lsdException w:name="List Number 3" w:semiHidden="1" w:unhideWhenUsed="1"/>
+    <w:lsdException w:name="List Number 4" w:semiHidden="1" w:unhideWhenUsed="1"/>
+    <w:lsdException w:name="List Number 5" w:semiHidden="1" w:unhideWhenUsed="1"/>
+    <w:lsdException w:name="Title" w:uiPriority="10" w:qFormat="1"/>
+    <w:lsdException w:name="Closing" w:semiHidden="1" w:unhideWhenUsed="1"/>
+    <w:lsdException w:name="Signature" w:semiHidden="1" w:unhideWhenUsed="1"/>
+    <w:lsdException w:name="Default Paragraph Font" w:semiHidden="1" w:uiPriority="1" w:unhideWhenUsed="1"/>
+    <w:lsdException w:name="Body Text" w:semiHidden="1" w:unhideWhenUsed="1"/>
+    <w:lsdException w:name="Body Text Indent" w:semiHidden="1" w:unhideWhenUsed="1"/>
+    <w:lsdException w:name="List Continue" w:semiHidden="1" w:unhideWhenUsed="1"/>
+    <w:lsdException w:name="List Continue 2" w:semiHidden="1" w:unhideWhenUsed="1"/>
+    <w:lsdException w:name="List Continue 3" w:semiHidden="1" w:unhideWhenUsed="1"/>
+    <w:lsdException w:name="List Continue 4" w:semiHidden="1" w:unhideWhenUsed="1"/>
+    <w:lsdException w:name="List Continue 5" w:semiHidden="1" w:unhideWhenUsed="1"/>
+    <w:lsdException w:name="Message Header" w:semiHidden="1" w:unhideWhenUsed="1"/>
+    <w:lsdException w:name="Subtitle" w:uiPriority="11" w:qFormat="1"/>
+    <w:lsdException w:name="Salutation" w:semiHidden="1" w:unhideWhenUsed="1"/>
+    <w:lsdException w:name="Date" w:semiHidden="1" w:unhideWhenUsed="1"/>
+    <w:lsdException w:name="Body Text First Indent" w:semiHidden="1" w:unhideWhenUsed="1"/>
+    <w:lsdException w:name="Body Text First Indent 2" w:semiHidden="1" w:unhideWhenUsed="1"/>
+    <w:lsdException w:name="Note Heading" w:semiHidden="1" w:unhideWhenUsed="1"/>
+    <w:lsdException w:name="Body Text 2" w:semiHidden="1" w:unhideWhenUsed="1"/>
+    <w:lsdException w:name="Body Text 3" w:semiHidden="1" w:unhideWhenUsed="1"/>
+    <w:lsdException w:name="Body Text Indent 2" w:semiHidden="1" w:unhideWhenUsed="1"/>
+    <w:lsdException w:name="Body Text Indent 3" w:semiHidden="1" w:unhideWhenUsed="1"/>
+    <w:lsdException w:name="Block Text" w:semiHidden="1" w:unhideWhenUsed="1"/>
+    <w:lsdException w:name="Hyperlink" w:semiHidden="1" w:unhideWhenUsed="1"/>
+    <w:lsdException w:name="FollowedHyperlink" w:semiHidden="1" w:unhideWhenUsed="1"/>
+    <w:lsdException w:name="Strong" w:uiPriority="22" w:qFormat="1"/>
+    <w:lsdException w:name="Emphasis" w:uiPriority="20" w:qFormat="1"/>
+    <w:lsdException w:name="Document Map" w:semiHidden="1" w:unhideWhenUsed="1"/>
+    <w:lsdException w:name="Plain Text" w:semiHidden="1" w:unhideWhenUsed="1"/>
+    <w:lsdException w:name="E-mail Signature" w:semiHidden="1" w:unhideWhenUsed="1"/>
+    <w:lsdException w:name="HTML Top of Form" w:semiHidden="1" w:unhideWhenUsed="1"/>
+    <w:lsdException w:name="HTML Bottom of Form" w:semiHidden="1" w:unhideWhenUsed="1"/>
+    <w:lsdException w:name="Normal (Web)" w:semiHidden="1" w:unhideWhenUsed="1"/>
+    <w:lsdException w:name="HTML Acronym" w:semiHidden="1" w:unhideWhenUsed="1"/>
+    <w:lsdException w:name="HTML Address" w:semiHidden="1" w:unhideWhenUsed="1"/>
+    <w:lsdException w:name="HTML Cite" w:semiHidden="1" w:unhideWhenUsed="1"/>
+    <w:lsdException w:name="HTML Code" w:semiHidden="1" w:unhideWhenUsed="1"/>
+    <w:lsdException w:name="HTML Definition" w:semiHidden="1" w:unhideWhenUsed="1"/>
+    <w:lsdException w:name="HTML Keyboard" w:semiHidden="1" w:unhideWhenUsed="1"/>
+    <w:lsdException w:name="HTML Preformatted" w:semiHidden="1" w:unhideWhenUsed="1"/>
+    <w:lsdException w:name="HTML Sample" w:semiHidden="1" w:unhideWhenUsed="1"/>
+    <w:lsdException w:name="HTML Typewriter" w:semiHidden="1" w:unhideWhenUsed="1"/>
+    <w:lsdException w:name="HTML Variable" w:semiHidden="1" w:unhideWhenUsed="1"/>
+    <w:lsdException w:name="Normal Table" w:semiHidden="1" w:unhideWhenUsed="1"/>
+    <w:lsdException w:name="annotation subject" w:semiHidden="1" w:unhideWhenUsed="1"/>
+    <w:lsdException w:name="No List" w:semiHidden="1" w:unhideWhenUsed="1"/>
+    <w:lsdException w:name="Outline List 1" w:semiHidden="1" w:unhideWhenUsed="1"/>
+    <w:lsdException w:name="Outline List 2" w:semiHidden="1" w:unhideWhenUsed="1"/>
+    <w:lsdException w:name="Outline List 3" w:semiHidden="1" w:unhideWhenUsed="1"/>
+    <w:lsdException w:name="Table Simple 1" w:semiHidden="1" w:unhideWhenUsed="1"/>
+    <w:lsdException w:name="Table Simple 2" w:semiHidden="1" w:unhideWhenUsed="1"/>
+    <w:lsdException w:name="Table Simple 3" w:semiHidden="1" w:unhideWhenUsed="1"/>
+    <w:lsdException w:name="Table Classic 1" w:semiHidden="1" w:unhideWhenUsed="1"/>
+    <w:lsdException w:name="Table Classic 2" w:semiHidden="1" w:unhideWhenUsed="1"/>
+    <w:lsdException w:name="Table Classic 3" w:semiHidden="1" w:unhideWhenUsed="1"/>
+    <w:lsdException w:name="Table Classic 4" w:semiHidden="1" w:unhideWhenUsed="1"/>
+    <w:lsdException w:name="Table Colorful 1" w:semiHidden="1" w:unhideWhenUsed="1"/>
+    <w:lsdException w:name="Table Colorful 2" w:semiHidden="1" w:unhideWhenUsed="1"/>
+    <w:lsdException w:name="Table Colorful 3" w:semiHidden="1" w:unhideWhenUsed="1"/>
+    <w:lsdException w:name="Table Columns 1" w:semiHidden="1" w:unhideWhenUsed="1"/>
+    <w:lsdException w:name="Table Columns 2" w:semiHidden="1" w:unhideWhenUsed="1"/>
+    <w:lsdException w:name="Table Columns 3" w:semiHidden="1" w:unhideWhenUsed="1"/>
+    <w:lsdException w:name="Table Columns 4" w:semiHidden="1" w:unhideWhenUsed="1"/>
+    <w:lsdException w:name="Table Columns 5" w:semiHidden="1" w:unhideWhenUsed="1"/>
+    <w:lsdException w:name="Table Grid 1" w:semiHidden="1" w:unhideWhenUsed="1"/>
+    <w:lsdException w:name="Table Grid 2" w:semiHidden="1" w:unhideWhenUsed="1"/>
+    <w:lsdException w:name="Table Grid 3" w:semiHidden="1" w:unhideWhenUsed="1"/>
+    <w:lsdException w:name="Table Grid 4" w:semiHidden="1" w:unhideWhenUsed="1"/>
+    <w:lsdException w:name="Table Grid 5" w:semiHidden="1" w:unhideWhenUsed="1"/>
+    <w:lsdException w:name="Table Grid 6" w:semiHidden="1" w:unhideWhenUsed="1"/>
+    <w:lsdException w:name="Table Grid 7" w:semiHidden="1" w:unhideWhenUsed="1"/>
+    <w:lsdException w:name="Table Grid 8" w:semiHidden="1" w:unhideWhenUsed="1"/>
+    <w:lsdException w:name="Table List 1" w:semiHidden="1" w:unhideWhenUsed="1"/>
+    <w:lsdException w:name="Table List 2" w:semiHidden="1" w:unhideWhenUsed="1"/>
+    <w:lsdException w:name="Table List 3" w:semiHidden="1" w:unhideWhenUsed="1"/>
+    <w:lsdException w:name="Table List 4" w:semiHidden="1" w:unhideWhenUsed="1"/>
+    <w:lsdException w:name="Table List 5" w:semiHidden="1" w:unhideWhenUsed="1"/>
+    <w:lsdException w:name="Table List 6" w:semiHidden="1" w:unhideWhenUsed="1"/>
+    <w:lsdException w:name="Table List 7" w:semiHidden="1" w:unhideWhenUsed="1"/>
+    <w:lsdException w:name="Table List 8" w:semiHidden="1" w:unhideWhenUsed="1"/>
+    <w:lsdException w:name="Table 3D effects 1" w:semiHidden="1" w:unhideWhenUsed="1"/>
+    <w:lsdException w:name="Table 3D effects 2" w:semiHidden="1" w:unhideWhenUsed="1"/>
+    <w:lsdException w:name="Table 3D effects 3" w:semiHidden="1" w:unhideWhenUsed="1"/>
+    <w:lsdException w:name="Table Contemporary" w:semiHidden="1" w:unhideWhenUsed="1"/>
+    <w:lsdException w:name="Table Elegant" w:semiHidden="1" w:unhideWhenUsed="1"/>
+    <w:lsdException w:name="Table Professional" w:semiHidden="1" w:unhideWhenUsed="1"/>
+    <w:lsdException w:name="Table Subtle 1" w:semiHidden="1" w:unhideWhenUsed="1"/>
+    <w:lsdException w:name="Table Subtle 2" w:semiHidden="1" w:unhideWhenUsed="1"/>
+    <w:lsdException w:name="Table Web 1" w:semiHidden="1" w:unhideWhenUsed="1"/>
+    <w:lsdException w:name="Table Web 2" w:semiHidden="1" w:unhideWhenUsed="1"/>
+    <w:lsdException w:name="Table Web 3" w:semiHidden="1" w:unhideWhenUsed="1"/>
+    <w:lsdException w:name="Balloon Text" w:semiHidden="1" w:unhideWhenUsed="1"/>
+    <w:lsdException w:name="Table Grid" w:uiPriority="39"/>
+    <w:lsdException w:name="Table Theme" w:semiHidden="1" w:unhideWhenUsed="1"/>
+    <w:lsdException w:name="Placeholder Text" w:semiHidden="1"/>
+    <w:lsdException w:name="No Spacing" w:uiPriority="1" w:qFormat="1"/>
+    <w:lsdException w:name="Light Shading" w:uiPriority="60"/>
+    <w:lsdException w:name="Light List" w:uiPriority="61"/>
+    <w:lsdException w:name="Light Grid" w:uiPriority="62"/>
+    <w:lsdException w:name="Medium Shading 1" w:uiPriority="63"/>
+    <w:lsdException w:name="Medium Shading 2" w:uiPriority="64"/>
+    <w:lsdException w:name="Medium List 1" w:uiPriority="65"/>
+    <w:lsdException w:name="Medium List 2" w:uiPriority="66"/>
+    <w:lsdException w:name="Medium Grid 1" w:uiPriority="67"/>
+    <w:lsdException w:name="Medium Grid 2" w:uiPriority="68"/>
+    <w:lsdException w:name="Medium Grid 3" w:uiPriority="69"/>
+    <w:lsdException w:name="Dark List" w:uiPriority="70"/>
+    <w:lsdException w:name="Colorful Shading" w:uiPriority="71"/>
+    <w:lsdException w:name="Colorful List" w:uiPriority="72"/>
+    <w:lsdException w:name="Colorful Grid" w:uiPriority="73"/>
+    <w:lsdException w:name="Light Shading Accent 1" w:uiPriority="60"/>
+    <w:lsdException w:name="Light List Accent 1" w:uiPriority="61"/>
+    <w:lsdException w:name="Light Grid Accent 1" w:uiPriority="62"/>
+    <w:lsdException w:name="Medium Shading 1 Accent 1" w:uiPriority="63"/>
+    <w:lsdException w:name="Medium Shading 2 Accent 1" w:uiPriority="64"/>
+    <w:lsdException w:name="Medium List 1 Accent 1" w:uiPriority="65"/>
+    <w:lsdException w:name="Revision" w:semiHidden="1"/>
+    <w:lsdException w:name="List Paragraph" w:uiPriority="34" w:qFormat="1"/>
+    <w:lsdException w:name="Quote" w:uiPriority="29" w:qFormat="1"/>
+    <w:lsdException w:name="Intense Quote" w:uiPriority="30" w:qFormat="1"/>
+    <w:lsdException w:name="Medium List 2 Accent 1" w:uiPriority="66"/>
+    <w:lsdException w:name="Medium Grid 1 Accent 1" w:uiPriority="67"/>
+    <w:lsdException w:name="Medium Grid 2 Accent 1" w:uiPriority="68"/>
+    <w:lsdException w:name="Medium Grid 3 Accent 1" w:uiPriority="69"/>
+    <w:lsdException w:name="Dark List Accent 1" w:uiPriority="70"/>
+    <w:lsdException w:name="Colorful Shading Accent 1" w:uiPriority="71"/>
+    <w:lsdException w:name="Colorful List Accent 1" w:uiPriority="72"/>
+    <w:lsdException w:name="Colorful Grid Accent 1" w:uiPriority="73"/>
+    <w:lsdException w:name="Light Shading Accent 2" w:uiPriority="60"/>
+    <w:lsdException w:name="Light List Accent 2" w:uiPriority="61"/>
+    <w:lsdException w:name="Light Grid Accent 2" w:uiPriority="62"/>
+    <w:lsdException w:name="Medium Shading 1 Accent 2" w:uiPriority="63"/>
+    <w:lsdException w:name="Medium Shading 2 Accent 2" w:uiPriority="64"/>
+    <w:lsdException w:name="Medium List 1 Accent 2" w:uiPriority="65"/>
+    <w:lsdException w:name="Medium List 2 Accent 2" w:uiPriority="66"/>
+    <w:lsdException w:name="Medium Grid 1 Accent 2" w:uiPriority="67"/>
+    <w:lsdException w:name="Medium Grid 2 Accent 2" w:uiPriority="68"/>
+    <w:lsdException w:name="Medium Grid 3 Accent 2" w:uiPriority="69"/>
+    <w:lsdException w:name="Dark List Accent 2" w:uiPriority="70"/>
+    <w:lsdException w:name="Colorful Shading Accent 2" w:uiPriority="71"/>
+    <w:lsdException w:name="Colorful List Accent 2" w:uiPriority="72"/>
+    <w:lsdException w:name="Colorful Grid Accent 2" w:uiPriority="73"/>
+    <w:lsdException w:name="Light Shading Accent 3" w:uiPriority="60"/>
+    <w:lsdException w:name="Light List Accent 3" w:uiPriority="61"/>
+    <w:lsdException w:name="Light Grid Accent 3" w:uiPriority="62"/>
+    <w:lsdException w:name="Medium Shading 1 Accent 3" w:uiPriority="63"/>
+    <w:lsdException w:name="Medium Shading 2 Accent 3" w:uiPriority="64"/>
+    <w:lsdException w:name="Medium List 1 Accent 3" w:uiPriority="65"/>
+    <w:lsdException w:name="Medium List 2 Accent 3" w:uiPriority="66"/>
+    <w:lsdException w:name="Medium Grid 1 Accent 3" w:uiPriority="67"/>
+    <w:lsdException w:name="Medium Grid 2 Accent 3" w:uiPriority="68"/>
+    <w:lsdException w:name="Medium Grid 3 Accent 3" w:uiPriority="69"/>
+    <w:lsdException w:name="Dark List Accent 3" w:uiPriority="70"/>
+    <w:lsdException w:name="Colorful Shading Accent 3" w:uiPriority="71"/>
+    <w:lsdException w:name="Colorful List Accent 3" w:uiPriority="72"/>
+    <w:lsdException w:name="Colorful Grid Accent 3" w:uiPriority="73"/>
+    <w:lsdException w:name="Light Shading Accent 4" w:uiPriority="60"/>
+    <w:lsdException w:name="Light List Accent 4" w:uiPriority="61"/>
+    <w:lsdException w:name="Light Grid Accent 4" w:uiPriority="62"/>
+    <w:lsdException w:name="Medium Shading 1 Accent 4" w:uiPriority="63"/>
+    <w:lsdException w:name="Medium Shading 2 Accent 4" w:uiPriority="64"/>
+    <w:lsdException w:name="Medium List 1 Accent 4" w:uiPriority="65"/>
+    <w:lsdException w:name="Medium List 2 Accent 4" w:uiPriority="66"/>
+    <w:lsdException w:name="Medium Grid 1 Accent 4" w:uiPriority="67"/>
+    <w:lsdException w:name="Medium Grid 2 Accent 4" w:uiPriority="68"/>
+    <w:lsdException w:name="Medium Grid 3 Accent 4" w:uiPriority="69"/>
+    <w:lsdException w:name="Dark List Accent 4" w:uiPriority="70"/>
+    <w:lsdException w:name="Colorful Shading Accent 4" w:uiPriority="71"/>
+    <w:lsdException w:name="Colorful List Accent 4" w:uiPriority="72"/>
+    <w:lsdException w:name="Colorful Grid Accent 4" w:uiPriority="73"/>
+    <w:lsdException w:name="Light Shading Accent 5" w:uiPriority="60"/>
+    <w:lsdException w:name="Light List Accent 5" w:uiPriority="61"/>
+    <w:lsdException w:name="Light Grid Accent 5" w:uiPriority="62"/>
+    <w:lsdException w:name="Medium Shading 1 Accent 5" w:uiPriority="63"/>
+    <w:lsdException w:name="Medium Shading 2 Accent 5" w:uiPriority="64"/>
+    <w:lsdException w:name="Medium List 1 Accent 5" w:uiPriority="65"/>
+    <w:lsdException w:name="Medium List 2 Accent 5" w:uiPriority="66"/>
+    <w:lsdException w:name="Medium Grid 1 Accent 5" w:uiPriority="67"/>
+    <w:lsdException w:name="Medium Grid 2 Accent 5" w:uiPriority="68"/>
+    <w:lsdException w:name="Medium Grid 3 Accent 5" w:uiPriority="69"/>
+    <w:lsdException w:name="Dark List Accent 5" w:uiPriority="70"/>
+    <w:lsdException w:name="Colorful Shading Accent 5" w:uiPriority="71"/>
+    <w:lsdException w:name="Colorful List Accent 5" w:uiPriority="72"/>
+    <w:lsdException w:name="Colorful Grid Accent 5" w:uiPriority="73"/>
+    <w:lsdException w:name="Light Shading Accent 6" w:uiPriority="60"/>
+    <w:lsdException w:name="Light List Accent 6" w:uiPriority="61"/>
+    <w:lsdException w:name="Light Grid Accent 6" w:uiPriority="62"/>
+    <w:lsdException w:name="Medium Shading 1 Accent 6" w:uiPriority="63"/>
+    <w:lsdException w:name="Medium Shading 2 Accent 6" w:uiPriority="64"/>
+    <w:lsdException w:name="Medium List 1 Accent 6" w:uiPriority="65"/>
+    <w:lsdException w:name="Medium List 2 Accent 6" w:uiPriority="66"/>
+    <w:lsdException w:name="Medium Grid 1 Accent 6" w:uiPriority="67"/>
+    <w:lsdException w:name="Medium Grid 2 Accent 6" w:uiPriority="68"/>
+    <w:lsdException w:name="Medium Grid 3 Accent 6" w:uiPriority="69"/>
+    <w:lsdException w:name="Dark List Accent 6" w:uiPriority="70"/>
+    <w:lsdException w:name="Colorful Shading Accent 6" w:uiPriority="71"/>
+    <w:lsdException w:name="Colorful List Accent 6" w:uiPriority="72"/>
+    <w:lsdException w:name="Colorful Grid Accent 6" w:uiPriority="73"/>
+    <w:lsdException w:name="Subtle Emphasis" w:uiPriority="19" w:qFormat="1"/>
+    <w:lsdException w:name="Intense Emphasis" w:uiPriority="21" w:qFormat="1"/>
+    <w:lsdException w:name="Subtle Reference" w:uiPriority="31" w:qFormat="1"/>
+    <w:lsdException w:name="Intense Reference" w:uiPriority="32" w:qFormat="1"/>
+    <w:lsdException w:name="Book Title" w:uiPriority="33" w:qFormat="1"/>
+    <w:lsdException w:name="Bibliography" w:semiHidden="1" w:uiPriority="37" w:unhideWhenUsed="1"/>
+    <w:lsdException w:name="TOC Heading" w:semiHidden="1" w:uiPriority="39" w:unhideWhenUsed="1" w:qFormat="1"/>
+    <w:lsdException w:name="Plain Table 1" w:uiPriority="41"/>
+    <w:lsdException w:name="Plain Table 2" w:uiPriority="42"/>
+    <w:lsdException w:name="Plain Table 3" w:uiPriority="43"/>
+    <w:lsdException w:name="Plain Table 4" w:uiPriority="44"/>
+    <w:lsdException w:name="Plain Table 5" w:uiPriority="45"/>
+    <w:lsdException w:name="Grid Table Light" w:uiPriority="40"/>
+    <w:lsdException w:name="Grid Table 1 Light" w:uiPriority="46"/>
+    <w:lsdException w:name="Grid Table 2" w:uiPriority="47"/>
+    <w:lsdException w:name="Grid Table 3" w:uiPriority="48"/>
+    <w:lsdException w:name="Grid Table 4" w:uiPriority="49"/>
+    <w:lsdException w:name="Grid Table 5 Dark" w:uiPriority="50"/>
+    <w:lsdException w:name="Grid Table 6 Colorful" w:uiPriority="51"/>
+    <w:lsdException w:name="Grid Table 7 Colorful" w:uiPriority="52"/>
+    <w:lsdException w:name="Grid Table 1 Light Accent 1" w:uiPriority="46"/>
+    <w:lsdException w:name="Grid Table 2 Accent 1" w:uiPriority="47"/>
+    <w:lsdException w:name="Grid Table 3 Accent 1" w:uiPriority="48"/>
+    <w:lsdException w:name="Grid Table 4 Accent 1" w:uiPriority="49"/>
+    <w:lsdException w:name="Grid Table 5 Dark Accent 1" w:uiPriority="50"/>
+    <w:lsdException w:name="Grid Table 6 Colorful Accent 1" w:uiPriority="51"/>
+    <w:lsdException w:name="Grid Table 7 Colorful Accent 1" w:uiPriority="52"/>
+    <w:lsdException w:name="Grid Table 1 Light Accent 2" w:uiPriority="46"/>
+    <w:lsdException w:name="Grid Table 2 Accent 2" w:uiPriority="47"/>
+    <w:lsdException w:name="Grid Table 3 Accent 2" w:uiPriority="48"/>
+    <w:lsdException w:name="Grid Table 4 Accent 2" w:uiPriority="49"/>
+    <w:lsdException w:name="Grid Table 5 Dark Accent 2" w:uiPriority="50"/>
+    <w:lsdException w:name="Grid Table 6 Colorful Accent 2" w:uiPriority="51"/>
+    <w:lsdException w:name="Grid Table 7 Colorful Accent 2" w:uiPriority="52"/>
+    <w:lsdException w:name="Grid Table 1 Light Accent 3" w:uiPriority="46"/>
+    <w:lsdException w:name="Grid Table 2 Accent 3" w:uiPriority="47"/>
+    <w:lsdException w:name="Grid Table 3 Accent 3" w:uiPriority="48"/>
+    <w:lsdException w:name="Grid Table 4 Accent 3" w:uiPriority="49"/>
+    <w:lsdException w:name="Grid Table 5 Dark Accent 3" w:uiPriority="50"/>
+    <w:lsdException w:name="Grid Table 6 Colorful Accent 3" w:uiPriority="51"/>
+    <w:lsdException w:name="Grid Table 7 Colorful Accent 3" w:uiPriority="52"/>
+    <w:lsdException w:name="Grid Table 1 Light Accent 4" w:uiPriority="46"/>
+    <w:lsdException w:name="Grid Table 2 Accent 4" w:uiPriority="47"/>
+    <w:lsdException w:name="Grid Table 3 Accent 4" w:uiPriority="48"/>
+    <w:lsdException w:name="Grid Table 4 Accent 4" w:uiPriority="49"/>
+    <w:lsdException w:name="Grid Table 5 Dark Accent 4" w:uiPriority="50"/>
+    <w:lsdException w:name="Grid Table 6 Colorful Accent 4" w:uiPriority="51"/>
+    <w:lsdException w:name="Grid Table 7 Colorful Accent 4" w:uiPriority="52"/>
+    <w:lsdException w:name="Grid Table 1 Light Accent 5" w:uiPriority="46"/>
+    <w:lsdException w:name="Grid Table 2 Accent 5" w:uiPriority="47"/>
+    <w:lsdException w:name="Grid Table 3 Accent 5" w:uiPriority="48"/>
+    <w:lsdException w:name="Grid Table 4 Accent 5" w:uiPriority="49"/>
+    <w:lsdException w:name="Grid Table 5 Dark Accent 5" w:uiPriority="50"/>
+    <w:lsdException w:name="Grid Table 6 Colorful Accent 5" w:uiPriority="51"/>
+    <w:lsdException w:name="Grid Table 7 Colorful Accent 5" w:uiPriority="52"/>
+    <w:lsdException w:name="Grid Table 1 Light Accent 6" w:uiPriority="46"/>
+    <w:lsdException w:name="Grid Table 2 Accent 6" w:uiPriority="47"/>
+    <w:lsdException w:name="Grid Table 3 Accent 6" w:uiPriority="48"/>
+    <w:lsdException w:name="Grid Table 4 Accent 6" w:uiPriority="49"/>
+    <w:lsdException w:name="Grid Table 5 Dark Accent 6" w:uiPriority="50"/>
+    <w:lsdException w:name="Grid Table 6 Colorful Accent 6" w:uiPriority="51"/>
+    <w:lsdException w:name="Grid Table 7 Colorful Accent 6" w:uiPriority="52"/>
+    <w:lsdException w:name="List Table 1 Light" w:uiPriority="46"/>
+    <w:lsdException w:name="List Table 2" w:uiPriority="47"/>
+    <w:lsdException w:name="List Table 3" w:uiPriority="48"/>
+    <w:lsdException w:name="List Table 4" w:uiPriority="49"/>
+    <w:lsdException w:name="List Table 5 Dark" w:uiPriority="50"/>
+    <w:lsdException w:name="List Table 6 Colorful" w:uiPriority="51"/>
+    <w:lsdException w:name="List Table 7 Colorful" w:uiPriority="52"/>
+    <w:lsdException w:name="List Table 1 Light Accent 1" w:uiPriority="46"/>
+    <w:lsdException w:name="List Table 2 Accent 1" w:uiPriority="47"/>
+    <w:lsdException w:name="List Table 3 Accent 1" w:uiPriority="48"/>
+    <w:lsdException w:name="List Table 4 Accent 1" w:uiPriority="49"/>
+    <w:lsdException w:name="List Table 5 Dark Accent 1" w:uiPriority="50"/>
+    <w:lsdException w:name="List Table 6 Colorful Accent 1" w:uiPriority="51"/>
+    <w:lsdException w:name="List Table 7 Colorful Accent 1" w:uiPriority="52"/>
+    <w:lsdException w:name="List Table 1 Light Accent 2" w:uiPriority="46"/>
+    <w:lsdException w:name="List Table 2 Accent 2" w:uiPriority="47"/>
+    <w:lsdException w:name="List Table 3 Accent 2" w:uiPriority="48"/>
+    <w:lsdException w:name="List Table 4 Accent 2" w:uiPriority="49"/>
+    <w:lsdException w:name="List Table 5 Dark Accent 2" w:uiPriority="50"/>
+    <w:lsdException w:name="List Table 6 Colorful Accent 2" w:uiPriority="51"/>
+    <w:lsdException w:name="List Table 7 Colorful Accent 2" w:uiPriority="52"/>
+    <w:lsdException w:name="List Table 1 Light Accent 3" w:uiPriority="46"/>
+    <w:lsdException w:name="List Table 2 Accent 3" w:uiPriority="47"/>
+    <w:lsdException w:name="List Table 3 Accent 3" w:uiPriority="48"/>
+    <w:lsdException w:name="List Table 4 Accent 3" w:uiPriority="49"/>
+    <w:lsdException w:name="List Table 5 Dark Accent 3" w:uiPriority="50"/>
+    <w:lsdException w:name="List Table 6 Colorful Accent 3" w:uiPriority="51"/>
+    <w:lsdException w:name="List Table 7 Colorful Accent 3" w:uiPriority="52"/>
+    <w:lsdException w:name="List Table 1 Light Accent 4" w:uiPriority="46"/>
+    <w:lsdException w:name="List Table 2 Accent 4" w:uiPriority="47"/>
+    <w:lsdException w:name="List Table 3 Accent 4" w:uiPriority="48"/>
+    <w:lsdException w:name="List Table 4 Accent 4" w:uiPriority="49"/>
+    <w:lsdException w:name="List Table 5 Dark Accent 4" w:uiPriority="50"/>
+    <w:lsdException w:name="List Table 6 Colorful Accent 4" w:uiPriority="51"/>
+    <w:lsdException w:name="List Table 7 Colorful Accent 4" w:uiPriority="52"/>
+    <w:lsdException w:name="List Table 1 Light Accent 5" w:uiPriority="46"/>
+    <w:lsdException w:name="List Table 2 Accent 5" w:uiPriority="47"/>
+    <w:lsdException w:name="List Table 3 Accent 5" w:uiPriority="48"/>
+    <w:lsdException w:name="List Table 4 Accent 5" w:uiPriority="49"/>
+    <w:lsdException w:name="List Table 5 Dark Accent 5" w:uiPriority="50"/>
+    <w:lsdException w:name="List Table 6 Colorful Accent 5" w:uiPriority="51"/>
+    <w:lsdException w:name="List Table 7 Colorful Accent 5" w:uiPriority="52"/>
+    <w:lsdException w:name="List Table 1 Light Accent 6" w:uiPriority="46"/>
+    <w:lsdException w:name="List Table 2 Accent 6" w:uiPriority="47"/>
+    <w:lsdException w:name="List Table 3 Accent 6" w:uiPriority="48"/>
+    <w:lsdException w:name="List Table 4 Accent 6" w:uiPriority="49"/>
+    <w:lsdException w:name="List Table 5 Dark Accent 6" w:uiPriority="50"/>
+    <w:lsdException w:name="List Table 6 Colorful Accent 6" w:uiPriority="51"/>
+    <w:lsdException w:name="List Table 7 Colorful Accent 6" w:uiPriority="52"/>
   </w:latentStyles>
   <w:style w:type="paragraph" w:default="1" w:styleId="a">
     <w:name w:val="Normal"/>
@@ -3405,7 +3995,6 @@
     <w:uiPriority w:val="99"/>
     <w:semiHidden/>
     <w:unhideWhenUsed/>
-    <w:qFormat/>
     <w:tblPr>
       <w:tblInd w:w="0" w:type="dxa"/>
       <w:tblCellMar>
@@ -3560,6 +4149,27 @@
       <w:sz w:val="32"/>
       <w:szCs w:val="32"/>
     </w:rPr>
+  </w:style>
+  <w:style w:type="paragraph" w:styleId="a7">
+    <w:name w:val="Date"/>
+    <w:basedOn w:val="a"/>
+    <w:next w:val="a"/>
+    <w:link w:val="Char1"/>
+    <w:uiPriority w:val="99"/>
+    <w:semiHidden/>
+    <w:unhideWhenUsed/>
+    <w:rsid w:val="00784C90"/>
+    <w:pPr>
+      <w:ind w:leftChars="2500" w:left="100"/>
+    </w:pPr>
+  </w:style>
+  <w:style w:type="character" w:customStyle="1" w:styleId="Char1">
+    <w:name w:val="日期 Char"/>
+    <w:basedOn w:val="a0"/>
+    <w:link w:val="a7"/>
+    <w:uiPriority w:val="99"/>
+    <w:semiHidden/>
+    <w:rsid w:val="00784C90"/>
   </w:style>
 </w:styles>
 </file>
@@ -3819,7 +4429,7 @@
   <a:extraClrSchemeLst/>
   <a:extLst>
     <a:ext uri="{05A4C25C-085E-4340-85A3-A5531E510DB2}">
-      <thm15:themeFamily xmlns:thm15="http://schemas.microsoft.com/office/thememl/2012/main" xmlns="" name="Office Theme" id="{62F939B6-93AF-4DB8-9C6B-D6C7DFDC589F}" vid="{4A3C46E8-61CC-4603-A589-7422A47A8E4A}"/>
+      <thm15:themeFamily xmlns:thm15="http://schemas.microsoft.com/office/thememl/2012/main" name="Office Theme" id="{62F939B6-93AF-4DB8-9C6B-D6C7DFDC589F}" vid="{4A3C46E8-61CC-4603-A589-7422A47A8E4A}"/>
     </a:ext>
   </a:extLst>
 </a:theme>
@@ -3830,7 +4440,7 @@
 </file>
 
 <file path=customXml/itemProps1.xml><?xml version="1.0" encoding="utf-8"?>
-<ds:datastoreItem xmlns:ds="http://schemas.openxmlformats.org/officeDocument/2006/customXml" ds:itemID="{55A32829-635E-4B3A-9DCD-5988CC94C122}">
+<ds:datastoreItem xmlns:ds="http://schemas.openxmlformats.org/officeDocument/2006/customXml" ds:itemID="{81815331-1A98-4D72-8F3B-5FC3EB3EB6B2}">
   <ds:schemaRefs>
     <ds:schemaRef ds:uri="http://schemas.openxmlformats.org/officeDocument/2006/bibliography"/>
   </ds:schemaRefs>

</xml_diff>